<commit_message>
installation de bootstrap avec bower
</commit_message>
<xml_diff>
--- a/NodeJs.docx
+++ b/NodeJs.docx
@@ -40,11 +40,13 @@
     <w:p>
       <w:pPr>
         <w:rPr>
+          <w:rStyle w:val="Emphaseple"/>
           <w:lang w:val="en-US"/>
         </w:rPr>
       </w:pPr>
       <w:r>
         <w:rPr>
+          <w:rStyle w:val="Emphaseple"/>
           <w:lang w:val="en-US"/>
         </w:rPr>
         <w:t xml:space="preserve">- </w:t>
@@ -53,6 +55,7 @@
       <w:proofErr w:type="gramStart"/>
       <w:r>
         <w:rPr>
+          <w:rStyle w:val="Emphaseple"/>
           <w:lang w:val="en-US"/>
         </w:rPr>
         <w:t>npm</w:t>
@@ -61,6 +64,7 @@
       <w:proofErr w:type="gramEnd"/>
       <w:r>
         <w:rPr>
+          <w:rStyle w:val="Emphaseple"/>
           <w:lang w:val="en-US"/>
         </w:rPr>
         <w:t xml:space="preserve"> </w:t>
@@ -68,6 +72,7 @@
       <w:proofErr w:type="spellStart"/>
       <w:r>
         <w:rPr>
+          <w:rStyle w:val="Emphaseple"/>
           <w:lang w:val="en-US"/>
         </w:rPr>
         <w:t>init</w:t>
@@ -77,11 +82,13 @@
     <w:p>
       <w:pPr>
         <w:rPr>
+          <w:rStyle w:val="Emphaseple"/>
           <w:lang w:val="en-US"/>
         </w:rPr>
       </w:pPr>
       <w:r>
         <w:rPr>
+          <w:rStyle w:val="Emphaseple"/>
           <w:lang w:val="en-US"/>
         </w:rPr>
         <w:t xml:space="preserve">- </w:t>
@@ -90,6 +97,7 @@
       <w:proofErr w:type="gramStart"/>
       <w:r>
         <w:rPr>
+          <w:rStyle w:val="Emphaseple"/>
           <w:lang w:val="en-US"/>
         </w:rPr>
         <w:t>npm</w:t>
@@ -98,12 +106,11 @@
       <w:proofErr w:type="gramEnd"/>
       <w:r>
         <w:rPr>
+          <w:rStyle w:val="Emphaseple"/>
           <w:lang w:val="en-US"/>
         </w:rPr>
         <w:t xml:space="preserve"> install express --save</w:t>
       </w:r>
-      <w:bookmarkStart w:id="0" w:name="_GoBack"/>
-      <w:bookmarkEnd w:id="0"/>
     </w:p>
     <w:p>
       <w:pPr>
@@ -113,6 +120,9 @@
       </w:pPr>
     </w:p>
     <w:p>
+      <w:pPr>
+        <w:pStyle w:val="Titre1"/>
+      </w:pPr>
       <w:r>
         <w:t xml:space="preserve">INSTALLATION DE NODEMON </w:t>
       </w:r>
@@ -128,27 +138,50 @@
       </w:r>
     </w:p>
     <w:p>
-      <w:r>
+      <w:pPr>
+        <w:rPr>
+          <w:rStyle w:val="Emphaseple"/>
+        </w:rPr>
+      </w:pPr>
+      <w:r>
+        <w:rPr>
+          <w:rStyle w:val="Emphaseple"/>
+        </w:rPr>
         <w:t xml:space="preserve">- </w:t>
       </w:r>
       <w:proofErr w:type="spellStart"/>
       <w:r>
+        <w:rPr>
+          <w:rStyle w:val="Emphaseple"/>
+        </w:rPr>
         <w:t>npm</w:t>
       </w:r>
       <w:proofErr w:type="spellEnd"/>
       <w:r>
+        <w:rPr>
+          <w:rStyle w:val="Emphaseple"/>
+        </w:rPr>
         <w:t xml:space="preserve"> </w:t>
       </w:r>
       <w:proofErr w:type="spellStart"/>
       <w:r>
+        <w:rPr>
+          <w:rStyle w:val="Emphaseple"/>
+        </w:rPr>
         <w:t>install</w:t>
       </w:r>
       <w:proofErr w:type="spellEnd"/>
       <w:r>
+        <w:rPr>
+          <w:rStyle w:val="Emphaseple"/>
+        </w:rPr>
         <w:t xml:space="preserve"> -g </w:t>
       </w:r>
       <w:proofErr w:type="spellStart"/>
       <w:r>
+        <w:rPr>
+          <w:rStyle w:val="Emphaseple"/>
+        </w:rPr>
         <w:t>nodemon</w:t>
       </w:r>
       <w:proofErr w:type="spellEnd"/>
@@ -183,25 +216,46 @@
       </w:r>
     </w:p>
     <w:p>
+      <w:pPr>
+        <w:ind w:left="708"/>
+        <w:rPr>
+          <w:rStyle w:val="Emphaseple"/>
+        </w:rPr>
+      </w:pPr>
       <w:proofErr w:type="spellStart"/>
       <w:proofErr w:type="gramStart"/>
       <w:r>
+        <w:rPr>
+          <w:rStyle w:val="Emphaseple"/>
+        </w:rPr>
         <w:t>app.use</w:t>
       </w:r>
       <w:proofErr w:type="spellEnd"/>
       <w:r>
+        <w:rPr>
+          <w:rStyle w:val="Emphaseple"/>
+        </w:rPr>
         <w:t>(</w:t>
       </w:r>
       <w:proofErr w:type="gramEnd"/>
       <w:r>
+        <w:rPr>
+          <w:rStyle w:val="Emphaseple"/>
+        </w:rPr>
         <w:t xml:space="preserve">(..,.., </w:t>
       </w:r>
       <w:proofErr w:type="spellStart"/>
       <w:r>
+        <w:rPr>
+          <w:rStyle w:val="Emphaseple"/>
+        </w:rPr>
         <w:t>next</w:t>
       </w:r>
       <w:proofErr w:type="spellEnd"/>
       <w:r>
+        <w:rPr>
+          <w:rStyle w:val="Emphaseple"/>
+        </w:rPr>
         <w:t>)=&gt;{})</w:t>
       </w:r>
     </w:p>
@@ -220,40 +274,72 @@
     </w:p>
     <w:p/>
     <w:p>
+      <w:pPr>
+        <w:pStyle w:val="Titre1"/>
+      </w:pPr>
       <w:r>
         <w:t>Outils de log pour Express</w:t>
       </w:r>
     </w:p>
     <w:p>
-      <w:r>
+      <w:pPr>
+        <w:rPr>
+          <w:rStyle w:val="Emphaseple"/>
+        </w:rPr>
+      </w:pPr>
+      <w:r>
+        <w:rPr>
+          <w:rStyle w:val="Emphaseple"/>
+        </w:rPr>
         <w:t xml:space="preserve">- </w:t>
       </w:r>
       <w:proofErr w:type="spellStart"/>
       <w:r>
+        <w:rPr>
+          <w:rStyle w:val="Emphaseple"/>
+        </w:rPr>
         <w:t>npm</w:t>
       </w:r>
       <w:proofErr w:type="spellEnd"/>
       <w:r>
+        <w:rPr>
+          <w:rStyle w:val="Emphaseple"/>
+        </w:rPr>
         <w:t xml:space="preserve"> </w:t>
       </w:r>
       <w:proofErr w:type="spellStart"/>
       <w:r>
+        <w:rPr>
+          <w:rStyle w:val="Emphaseple"/>
+        </w:rPr>
         <w:t>install</w:t>
       </w:r>
       <w:proofErr w:type="spellEnd"/>
       <w:r>
+        <w:rPr>
+          <w:rStyle w:val="Emphaseple"/>
+        </w:rPr>
         <w:t xml:space="preserve"> --</w:t>
       </w:r>
       <w:proofErr w:type="spellStart"/>
       <w:r>
+        <w:rPr>
+          <w:rStyle w:val="Emphaseple"/>
+        </w:rPr>
         <w:t>save</w:t>
       </w:r>
       <w:proofErr w:type="spellEnd"/>
       <w:r>
+        <w:rPr>
+          <w:rStyle w:val="Emphaseple"/>
+        </w:rPr>
         <w:t xml:space="preserve"> </w:t>
       </w:r>
       <w:proofErr w:type="spellStart"/>
       <w:r>
+        <w:rPr>
+          <w:rStyle w:val="Emphaseple"/>
+        </w:rPr>
         <w:t>morgan</w:t>
       </w:r>
       <w:proofErr w:type="spellEnd"/>
@@ -275,6 +361,956 @@
           <w:t>https://github.com/expressjs/morgan</w:t>
         </w:r>
       </w:hyperlink>
+    </w:p>
+    <w:p>
+      <w:pPr>
+        <w:shd w:val="clear" w:color="auto" w:fill="2B2B2B"/>
+        <w:tabs>
+          <w:tab w:val="left" w:pos="916"/>
+          <w:tab w:val="left" w:pos="1832"/>
+          <w:tab w:val="left" w:pos="2748"/>
+          <w:tab w:val="left" w:pos="3664"/>
+          <w:tab w:val="left" w:pos="4580"/>
+          <w:tab w:val="left" w:pos="5496"/>
+          <w:tab w:val="left" w:pos="6412"/>
+          <w:tab w:val="left" w:pos="7328"/>
+          <w:tab w:val="left" w:pos="8244"/>
+          <w:tab w:val="left" w:pos="9160"/>
+          <w:tab w:val="left" w:pos="10076"/>
+          <w:tab w:val="left" w:pos="10992"/>
+          <w:tab w:val="left" w:pos="11908"/>
+          <w:tab w:val="left" w:pos="12824"/>
+          <w:tab w:val="left" w:pos="13740"/>
+          <w:tab w:val="left" w:pos="14656"/>
+        </w:tabs>
+        <w:spacing w:after="0" w:line="240" w:lineRule="auto"/>
+        <w:rPr>
+          <w:rFonts w:ascii="Source Code Pro" w:eastAsia="Times New Roman" w:hAnsi="Source Code Pro" w:cs="Courier New"/>
+          <w:color w:val="A9B7C6"/>
+          <w:sz w:val="20"/>
+          <w:szCs w:val="20"/>
+          <w:lang w:eastAsia="fr-FR"/>
+        </w:rPr>
+      </w:pPr>
+      <w:proofErr w:type="spellStart"/>
+      <w:r>
+        <w:rPr>
+          <w:rFonts w:ascii="Source Code Pro" w:eastAsia="Times New Roman" w:hAnsi="Source Code Pro" w:cs="Courier New"/>
+          <w:b/>
+          <w:bCs/>
+          <w:color w:val="CC7832"/>
+          <w:sz w:val="20"/>
+          <w:szCs w:val="20"/>
+          <w:lang w:eastAsia="fr-FR"/>
+        </w:rPr>
+        <w:t>const</w:t>
+      </w:r>
+      <w:proofErr w:type="spellEnd"/>
+      <w:r>
+        <w:rPr>
+          <w:rFonts w:ascii="Source Code Pro" w:eastAsia="Times New Roman" w:hAnsi="Source Code Pro" w:cs="Courier New"/>
+          <w:b/>
+          <w:bCs/>
+          <w:color w:val="CC7832"/>
+          <w:sz w:val="20"/>
+          <w:szCs w:val="20"/>
+          <w:lang w:eastAsia="fr-FR"/>
+        </w:rPr>
+        <w:t xml:space="preserve"> </w:t>
+      </w:r>
+      <w:proofErr w:type="spellStart"/>
+      <w:r>
+        <w:rPr>
+          <w:rFonts w:ascii="Source Code Pro" w:eastAsia="Times New Roman" w:hAnsi="Source Code Pro" w:cs="Courier New"/>
+          <w:color w:val="A9B7C6"/>
+          <w:sz w:val="20"/>
+          <w:szCs w:val="20"/>
+          <w:lang w:eastAsia="fr-FR"/>
+        </w:rPr>
+        <w:t>logger</w:t>
+      </w:r>
+      <w:proofErr w:type="spellEnd"/>
+      <w:r>
+        <w:rPr>
+          <w:rFonts w:ascii="Source Code Pro" w:eastAsia="Times New Roman" w:hAnsi="Source Code Pro" w:cs="Courier New"/>
+          <w:color w:val="A9B7C6"/>
+          <w:sz w:val="20"/>
+          <w:szCs w:val="20"/>
+          <w:lang w:eastAsia="fr-FR"/>
+        </w:rPr>
+        <w:t xml:space="preserve"> = </w:t>
+      </w:r>
+      <w:proofErr w:type="spellStart"/>
+      <w:r>
+        <w:rPr>
+          <w:rFonts w:ascii="Source Code Pro" w:eastAsia="Times New Roman" w:hAnsi="Source Code Pro" w:cs="Courier New"/>
+          <w:color w:val="FFC66D"/>
+          <w:sz w:val="20"/>
+          <w:szCs w:val="20"/>
+          <w:lang w:eastAsia="fr-FR"/>
+        </w:rPr>
+        <w:t>require</w:t>
+      </w:r>
+      <w:proofErr w:type="spellEnd"/>
+      <w:r>
+        <w:rPr>
+          <w:rFonts w:ascii="Source Code Pro" w:eastAsia="Times New Roman" w:hAnsi="Source Code Pro" w:cs="Courier New"/>
+          <w:color w:val="A9B7C6"/>
+          <w:sz w:val="20"/>
+          <w:szCs w:val="20"/>
+          <w:lang w:eastAsia="fr-FR"/>
+        </w:rPr>
+        <w:t>(</w:t>
+      </w:r>
+      <w:r>
+        <w:rPr>
+          <w:rFonts w:ascii="Source Code Pro" w:eastAsia="Times New Roman" w:hAnsi="Source Code Pro" w:cs="Courier New"/>
+          <w:color w:val="6A8759"/>
+          <w:sz w:val="20"/>
+          <w:szCs w:val="20"/>
+          <w:lang w:eastAsia="fr-FR"/>
+        </w:rPr>
+        <w:t>'</w:t>
+      </w:r>
+      <w:proofErr w:type="spellStart"/>
+      <w:r>
+        <w:rPr>
+          <w:rFonts w:ascii="Source Code Pro" w:eastAsia="Times New Roman" w:hAnsi="Source Code Pro" w:cs="Courier New"/>
+          <w:color w:val="6A8759"/>
+          <w:sz w:val="20"/>
+          <w:szCs w:val="20"/>
+          <w:lang w:eastAsia="fr-FR"/>
+        </w:rPr>
+        <w:t>morgan</w:t>
+      </w:r>
+      <w:proofErr w:type="spellEnd"/>
+      <w:r>
+        <w:rPr>
+          <w:rFonts w:ascii="Source Code Pro" w:eastAsia="Times New Roman" w:hAnsi="Source Code Pro" w:cs="Courier New"/>
+          <w:color w:val="6A8759"/>
+          <w:sz w:val="20"/>
+          <w:szCs w:val="20"/>
+          <w:lang w:eastAsia="fr-FR"/>
+        </w:rPr>
+        <w:t>'</w:t>
+      </w:r>
+      <w:r>
+        <w:rPr>
+          <w:rFonts w:ascii="Source Code Pro" w:eastAsia="Times New Roman" w:hAnsi="Source Code Pro" w:cs="Courier New"/>
+          <w:color w:val="A9B7C6"/>
+          <w:sz w:val="20"/>
+          <w:szCs w:val="20"/>
+          <w:lang w:eastAsia="fr-FR"/>
+        </w:rPr>
+        <w:t>)</w:t>
+      </w:r>
+      <w:r>
+        <w:rPr>
+          <w:rFonts w:ascii="Source Code Pro" w:eastAsia="Times New Roman" w:hAnsi="Source Code Pro" w:cs="Courier New"/>
+          <w:color w:val="CC7832"/>
+          <w:sz w:val="20"/>
+          <w:szCs w:val="20"/>
+          <w:lang w:eastAsia="fr-FR"/>
+        </w:rPr>
+        <w:t>;</w:t>
+      </w:r>
+      <w:r>
+        <w:rPr>
+          <w:rFonts w:ascii="Source Code Pro" w:eastAsia="Times New Roman" w:hAnsi="Source Code Pro" w:cs="Courier New"/>
+          <w:color w:val="CC7832"/>
+          <w:sz w:val="20"/>
+          <w:szCs w:val="20"/>
+          <w:lang w:eastAsia="fr-FR"/>
+        </w:rPr>
+        <w:br/>
+      </w:r>
+      <w:proofErr w:type="spellStart"/>
+      <w:r>
+        <w:rPr>
+          <w:rFonts w:ascii="Source Code Pro" w:eastAsia="Times New Roman" w:hAnsi="Source Code Pro" w:cs="Courier New"/>
+          <w:b/>
+          <w:bCs/>
+          <w:color w:val="CC7832"/>
+          <w:sz w:val="20"/>
+          <w:szCs w:val="20"/>
+          <w:lang w:eastAsia="fr-FR"/>
+        </w:rPr>
+        <w:t>const</w:t>
+      </w:r>
+      <w:proofErr w:type="spellEnd"/>
+      <w:r>
+        <w:rPr>
+          <w:rFonts w:ascii="Source Code Pro" w:eastAsia="Times New Roman" w:hAnsi="Source Code Pro" w:cs="Courier New"/>
+          <w:b/>
+          <w:bCs/>
+          <w:color w:val="CC7832"/>
+          <w:sz w:val="20"/>
+          <w:szCs w:val="20"/>
+          <w:lang w:eastAsia="fr-FR"/>
+        </w:rPr>
+        <w:t xml:space="preserve"> </w:t>
+      </w:r>
+      <w:proofErr w:type="spellStart"/>
+      <w:r>
+        <w:rPr>
+          <w:rFonts w:ascii="Source Code Pro" w:eastAsia="Times New Roman" w:hAnsi="Source Code Pro" w:cs="Courier New"/>
+          <w:color w:val="A9B7C6"/>
+          <w:sz w:val="20"/>
+          <w:szCs w:val="20"/>
+          <w:lang w:eastAsia="fr-FR"/>
+        </w:rPr>
+        <w:t>fs</w:t>
+      </w:r>
+      <w:proofErr w:type="spellEnd"/>
+      <w:r>
+        <w:rPr>
+          <w:rFonts w:ascii="Source Code Pro" w:eastAsia="Times New Roman" w:hAnsi="Source Code Pro" w:cs="Courier New"/>
+          <w:color w:val="A9B7C6"/>
+          <w:sz w:val="20"/>
+          <w:szCs w:val="20"/>
+          <w:lang w:eastAsia="fr-FR"/>
+        </w:rPr>
+        <w:t xml:space="preserve"> = </w:t>
+      </w:r>
+      <w:proofErr w:type="spellStart"/>
+      <w:r>
+        <w:rPr>
+          <w:rFonts w:ascii="Source Code Pro" w:eastAsia="Times New Roman" w:hAnsi="Source Code Pro" w:cs="Courier New"/>
+          <w:color w:val="FFC66D"/>
+          <w:sz w:val="20"/>
+          <w:szCs w:val="20"/>
+          <w:lang w:eastAsia="fr-FR"/>
+        </w:rPr>
+        <w:t>require</w:t>
+      </w:r>
+      <w:proofErr w:type="spellEnd"/>
+      <w:r>
+        <w:rPr>
+          <w:rFonts w:ascii="Source Code Pro" w:eastAsia="Times New Roman" w:hAnsi="Source Code Pro" w:cs="Courier New"/>
+          <w:color w:val="A9B7C6"/>
+          <w:sz w:val="20"/>
+          <w:szCs w:val="20"/>
+          <w:lang w:eastAsia="fr-FR"/>
+        </w:rPr>
+        <w:t>(</w:t>
+      </w:r>
+      <w:r>
+        <w:rPr>
+          <w:rFonts w:ascii="Source Code Pro" w:eastAsia="Times New Roman" w:hAnsi="Source Code Pro" w:cs="Courier New"/>
+          <w:color w:val="6A8759"/>
+          <w:sz w:val="20"/>
+          <w:szCs w:val="20"/>
+          <w:lang w:eastAsia="fr-FR"/>
+        </w:rPr>
+        <w:t>'</w:t>
+      </w:r>
+      <w:proofErr w:type="spellStart"/>
+      <w:r>
+        <w:rPr>
+          <w:rFonts w:ascii="Source Code Pro" w:eastAsia="Times New Roman" w:hAnsi="Source Code Pro" w:cs="Courier New"/>
+          <w:color w:val="6A8759"/>
+          <w:sz w:val="20"/>
+          <w:szCs w:val="20"/>
+          <w:lang w:eastAsia="fr-FR"/>
+        </w:rPr>
+        <w:t>fs</w:t>
+      </w:r>
+      <w:proofErr w:type="spellEnd"/>
+      <w:r>
+        <w:rPr>
+          <w:rFonts w:ascii="Source Code Pro" w:eastAsia="Times New Roman" w:hAnsi="Source Code Pro" w:cs="Courier New"/>
+          <w:color w:val="6A8759"/>
+          <w:sz w:val="20"/>
+          <w:szCs w:val="20"/>
+          <w:lang w:eastAsia="fr-FR"/>
+        </w:rPr>
+        <w:t>'</w:t>
+      </w:r>
+      <w:r>
+        <w:rPr>
+          <w:rFonts w:ascii="Source Code Pro" w:eastAsia="Times New Roman" w:hAnsi="Source Code Pro" w:cs="Courier New"/>
+          <w:color w:val="A9B7C6"/>
+          <w:sz w:val="20"/>
+          <w:szCs w:val="20"/>
+          <w:lang w:eastAsia="fr-FR"/>
+        </w:rPr>
+        <w:t>)</w:t>
+      </w:r>
+      <w:r>
+        <w:rPr>
+          <w:rFonts w:ascii="Source Code Pro" w:eastAsia="Times New Roman" w:hAnsi="Source Code Pro" w:cs="Courier New"/>
+          <w:color w:val="CC7832"/>
+          <w:sz w:val="20"/>
+          <w:szCs w:val="20"/>
+          <w:lang w:eastAsia="fr-FR"/>
+        </w:rPr>
+        <w:t>;</w:t>
+      </w:r>
+      <w:r>
+        <w:rPr>
+          <w:rFonts w:ascii="Source Code Pro" w:eastAsia="Times New Roman" w:hAnsi="Source Code Pro" w:cs="Courier New"/>
+          <w:color w:val="CC7832"/>
+          <w:sz w:val="20"/>
+          <w:szCs w:val="20"/>
+          <w:lang w:eastAsia="fr-FR"/>
+        </w:rPr>
+        <w:br/>
+      </w:r>
+      <w:r>
+        <w:rPr>
+          <w:rFonts w:ascii="Source Code Pro" w:eastAsia="Times New Roman" w:hAnsi="Source Code Pro" w:cs="Courier New"/>
+          <w:color w:val="CC7832"/>
+          <w:sz w:val="20"/>
+          <w:szCs w:val="20"/>
+          <w:lang w:eastAsia="fr-FR"/>
+        </w:rPr>
+        <w:br/>
+      </w:r>
+      <w:r>
+        <w:rPr>
+          <w:rFonts w:ascii="Source Code Pro" w:eastAsia="Times New Roman" w:hAnsi="Source Code Pro" w:cs="Courier New"/>
+          <w:b/>
+          <w:bCs/>
+          <w:color w:val="CC7832"/>
+          <w:sz w:val="20"/>
+          <w:szCs w:val="20"/>
+          <w:lang w:eastAsia="fr-FR"/>
+        </w:rPr>
+        <w:t xml:space="preserve">let </w:t>
+      </w:r>
+      <w:proofErr w:type="spellStart"/>
+      <w:r>
+        <w:rPr>
+          <w:rFonts w:ascii="Source Code Pro" w:eastAsia="Times New Roman" w:hAnsi="Source Code Pro" w:cs="Courier New"/>
+          <w:color w:val="A9B7C6"/>
+          <w:sz w:val="20"/>
+          <w:szCs w:val="20"/>
+          <w:lang w:eastAsia="fr-FR"/>
+        </w:rPr>
+        <w:t>logStream</w:t>
+      </w:r>
+      <w:proofErr w:type="spellEnd"/>
+      <w:r>
+        <w:rPr>
+          <w:rFonts w:ascii="Source Code Pro" w:eastAsia="Times New Roman" w:hAnsi="Source Code Pro" w:cs="Courier New"/>
+          <w:color w:val="A9B7C6"/>
+          <w:sz w:val="20"/>
+          <w:szCs w:val="20"/>
+          <w:lang w:eastAsia="fr-FR"/>
+        </w:rPr>
+        <w:t xml:space="preserve"> = </w:t>
+      </w:r>
+      <w:proofErr w:type="spellStart"/>
+      <w:r>
+        <w:rPr>
+          <w:rFonts w:ascii="Source Code Pro" w:eastAsia="Times New Roman" w:hAnsi="Source Code Pro" w:cs="Courier New"/>
+          <w:color w:val="A9B7C6"/>
+          <w:sz w:val="20"/>
+          <w:szCs w:val="20"/>
+          <w:lang w:eastAsia="fr-FR"/>
+        </w:rPr>
+        <w:t>fs.</w:t>
+      </w:r>
+      <w:r>
+        <w:rPr>
+          <w:rFonts w:ascii="Source Code Pro" w:eastAsia="Times New Roman" w:hAnsi="Source Code Pro" w:cs="Courier New"/>
+          <w:color w:val="FFC66D"/>
+          <w:sz w:val="20"/>
+          <w:szCs w:val="20"/>
+          <w:lang w:eastAsia="fr-FR"/>
+        </w:rPr>
+        <w:t>createWriteStream</w:t>
+      </w:r>
+      <w:proofErr w:type="spellEnd"/>
+      <w:r>
+        <w:rPr>
+          <w:rFonts w:ascii="Source Code Pro" w:eastAsia="Times New Roman" w:hAnsi="Source Code Pro" w:cs="Courier New"/>
+          <w:color w:val="A9B7C6"/>
+          <w:sz w:val="20"/>
+          <w:szCs w:val="20"/>
+          <w:lang w:eastAsia="fr-FR"/>
+        </w:rPr>
+        <w:t>(__</w:t>
+      </w:r>
+      <w:proofErr w:type="spellStart"/>
+      <w:r>
+        <w:rPr>
+          <w:rFonts w:ascii="Source Code Pro" w:eastAsia="Times New Roman" w:hAnsi="Source Code Pro" w:cs="Courier New"/>
+          <w:color w:val="A9B7C6"/>
+          <w:sz w:val="20"/>
+          <w:szCs w:val="20"/>
+          <w:lang w:eastAsia="fr-FR"/>
+        </w:rPr>
+        <w:t>dirname</w:t>
+      </w:r>
+      <w:proofErr w:type="spellEnd"/>
+      <w:r>
+        <w:rPr>
+          <w:rFonts w:ascii="Source Code Pro" w:eastAsia="Times New Roman" w:hAnsi="Source Code Pro" w:cs="Courier New"/>
+          <w:color w:val="A9B7C6"/>
+          <w:sz w:val="20"/>
+          <w:szCs w:val="20"/>
+          <w:lang w:eastAsia="fr-FR"/>
+        </w:rPr>
+        <w:t xml:space="preserve"> + </w:t>
+      </w:r>
+      <w:r>
+        <w:rPr>
+          <w:rFonts w:ascii="Source Code Pro" w:eastAsia="Times New Roman" w:hAnsi="Source Code Pro" w:cs="Courier New"/>
+          <w:color w:val="6A8759"/>
+          <w:sz w:val="20"/>
+          <w:szCs w:val="20"/>
+          <w:lang w:eastAsia="fr-FR"/>
+        </w:rPr>
+        <w:t>'/log.txt'</w:t>
+      </w:r>
+      <w:r>
+        <w:rPr>
+          <w:rFonts w:ascii="Source Code Pro" w:eastAsia="Times New Roman" w:hAnsi="Source Code Pro" w:cs="Courier New"/>
+          <w:color w:val="CC7832"/>
+          <w:sz w:val="20"/>
+          <w:szCs w:val="20"/>
+          <w:lang w:eastAsia="fr-FR"/>
+        </w:rPr>
+        <w:t xml:space="preserve">, </w:t>
+      </w:r>
+      <w:r>
+        <w:rPr>
+          <w:rFonts w:ascii="Source Code Pro" w:eastAsia="Times New Roman" w:hAnsi="Source Code Pro" w:cs="Courier New"/>
+          <w:color w:val="A9B7C6"/>
+          <w:sz w:val="20"/>
+          <w:szCs w:val="20"/>
+          <w:lang w:eastAsia="fr-FR"/>
+        </w:rPr>
+        <w:t>{</w:t>
+      </w:r>
+      <w:r>
+        <w:rPr>
+          <w:rFonts w:ascii="Source Code Pro" w:eastAsia="Times New Roman" w:hAnsi="Source Code Pro" w:cs="Courier New"/>
+          <w:color w:val="A9B7C6"/>
+          <w:sz w:val="20"/>
+          <w:szCs w:val="20"/>
+          <w:lang w:eastAsia="fr-FR"/>
+        </w:rPr>
+        <w:br/>
+        <w:t xml:space="preserve">    </w:t>
+      </w:r>
+      <w:r>
+        <w:rPr>
+          <w:rFonts w:ascii="Source Code Pro" w:eastAsia="Times New Roman" w:hAnsi="Source Code Pro" w:cs="Courier New"/>
+          <w:color w:val="9876AA"/>
+          <w:sz w:val="20"/>
+          <w:szCs w:val="20"/>
+          <w:lang w:eastAsia="fr-FR"/>
+        </w:rPr>
+        <w:t>flags</w:t>
+      </w:r>
+      <w:r>
+        <w:rPr>
+          <w:rFonts w:ascii="Source Code Pro" w:eastAsia="Times New Roman" w:hAnsi="Source Code Pro" w:cs="Courier New"/>
+          <w:color w:val="A9B7C6"/>
+          <w:sz w:val="20"/>
+          <w:szCs w:val="20"/>
+          <w:lang w:eastAsia="fr-FR"/>
+        </w:rPr>
+        <w:t xml:space="preserve">: </w:t>
+      </w:r>
+      <w:r>
+        <w:rPr>
+          <w:rFonts w:ascii="Source Code Pro" w:eastAsia="Times New Roman" w:hAnsi="Source Code Pro" w:cs="Courier New"/>
+          <w:color w:val="6A8759"/>
+          <w:sz w:val="20"/>
+          <w:szCs w:val="20"/>
+          <w:lang w:eastAsia="fr-FR"/>
+        </w:rPr>
+        <w:t>'a'</w:t>
+      </w:r>
+      <w:r>
+        <w:rPr>
+          <w:rFonts w:ascii="Source Code Pro" w:eastAsia="Times New Roman" w:hAnsi="Source Code Pro" w:cs="Courier New"/>
+          <w:color w:val="CC7832"/>
+          <w:sz w:val="20"/>
+          <w:szCs w:val="20"/>
+          <w:lang w:eastAsia="fr-FR"/>
+        </w:rPr>
+        <w:t>,</w:t>
+      </w:r>
+      <w:r>
+        <w:rPr>
+          <w:rFonts w:ascii="Source Code Pro" w:eastAsia="Times New Roman" w:hAnsi="Source Code Pro" w:cs="Courier New"/>
+          <w:color w:val="CC7832"/>
+          <w:sz w:val="20"/>
+          <w:szCs w:val="20"/>
+          <w:lang w:eastAsia="fr-FR"/>
+        </w:rPr>
+        <w:br/>
+        <w:t xml:space="preserve">    </w:t>
+      </w:r>
+      <w:proofErr w:type="spellStart"/>
+      <w:r>
+        <w:rPr>
+          <w:rFonts w:ascii="Source Code Pro" w:eastAsia="Times New Roman" w:hAnsi="Source Code Pro" w:cs="Courier New"/>
+          <w:color w:val="9876AA"/>
+          <w:sz w:val="20"/>
+          <w:szCs w:val="20"/>
+          <w:lang w:eastAsia="fr-FR"/>
+        </w:rPr>
+        <w:t>defaultEncoding</w:t>
+      </w:r>
+      <w:proofErr w:type="spellEnd"/>
+      <w:r>
+        <w:rPr>
+          <w:rFonts w:ascii="Source Code Pro" w:eastAsia="Times New Roman" w:hAnsi="Source Code Pro" w:cs="Courier New"/>
+          <w:color w:val="A9B7C6"/>
+          <w:sz w:val="20"/>
+          <w:szCs w:val="20"/>
+          <w:lang w:eastAsia="fr-FR"/>
+        </w:rPr>
+        <w:t xml:space="preserve">: </w:t>
+      </w:r>
+      <w:r>
+        <w:rPr>
+          <w:rFonts w:ascii="Source Code Pro" w:eastAsia="Times New Roman" w:hAnsi="Source Code Pro" w:cs="Courier New"/>
+          <w:color w:val="6A8759"/>
+          <w:sz w:val="20"/>
+          <w:szCs w:val="20"/>
+          <w:lang w:eastAsia="fr-FR"/>
+        </w:rPr>
+        <w:t>'utf8'</w:t>
+      </w:r>
+      <w:r>
+        <w:rPr>
+          <w:rFonts w:ascii="Source Code Pro" w:eastAsia="Times New Roman" w:hAnsi="Source Code Pro" w:cs="Courier New"/>
+          <w:color w:val="CC7832"/>
+          <w:sz w:val="20"/>
+          <w:szCs w:val="20"/>
+          <w:lang w:eastAsia="fr-FR"/>
+        </w:rPr>
+        <w:t>,</w:t>
+      </w:r>
+      <w:r>
+        <w:rPr>
+          <w:rFonts w:ascii="Source Code Pro" w:eastAsia="Times New Roman" w:hAnsi="Source Code Pro" w:cs="Courier New"/>
+          <w:color w:val="CC7832"/>
+          <w:sz w:val="20"/>
+          <w:szCs w:val="20"/>
+          <w:lang w:eastAsia="fr-FR"/>
+        </w:rPr>
+        <w:br/>
+        <w:t xml:space="preserve">    </w:t>
+      </w:r>
+      <w:proofErr w:type="spellStart"/>
+      <w:r>
+        <w:rPr>
+          <w:rFonts w:ascii="Source Code Pro" w:eastAsia="Times New Roman" w:hAnsi="Source Code Pro" w:cs="Courier New"/>
+          <w:color w:val="9876AA"/>
+          <w:sz w:val="20"/>
+          <w:szCs w:val="20"/>
+          <w:lang w:eastAsia="fr-FR"/>
+        </w:rPr>
+        <w:t>fd</w:t>
+      </w:r>
+      <w:proofErr w:type="spellEnd"/>
+      <w:r>
+        <w:rPr>
+          <w:rFonts w:ascii="Source Code Pro" w:eastAsia="Times New Roman" w:hAnsi="Source Code Pro" w:cs="Courier New"/>
+          <w:color w:val="A9B7C6"/>
+          <w:sz w:val="20"/>
+          <w:szCs w:val="20"/>
+          <w:lang w:eastAsia="fr-FR"/>
+        </w:rPr>
+        <w:t xml:space="preserve">: </w:t>
+      </w:r>
+      <w:proofErr w:type="spellStart"/>
+      <w:r>
+        <w:rPr>
+          <w:rFonts w:ascii="Source Code Pro" w:eastAsia="Times New Roman" w:hAnsi="Source Code Pro" w:cs="Courier New"/>
+          <w:b/>
+          <w:bCs/>
+          <w:color w:val="CC7832"/>
+          <w:sz w:val="20"/>
+          <w:szCs w:val="20"/>
+          <w:lang w:eastAsia="fr-FR"/>
+        </w:rPr>
+        <w:t>null</w:t>
+      </w:r>
+      <w:proofErr w:type="spellEnd"/>
+      <w:r>
+        <w:rPr>
+          <w:rFonts w:ascii="Source Code Pro" w:eastAsia="Times New Roman" w:hAnsi="Source Code Pro" w:cs="Courier New"/>
+          <w:color w:val="CC7832"/>
+          <w:sz w:val="20"/>
+          <w:szCs w:val="20"/>
+          <w:lang w:eastAsia="fr-FR"/>
+        </w:rPr>
+        <w:t>,</w:t>
+      </w:r>
+      <w:r>
+        <w:rPr>
+          <w:rFonts w:ascii="Source Code Pro" w:eastAsia="Times New Roman" w:hAnsi="Source Code Pro" w:cs="Courier New"/>
+          <w:color w:val="CC7832"/>
+          <w:sz w:val="20"/>
+          <w:szCs w:val="20"/>
+          <w:lang w:eastAsia="fr-FR"/>
+        </w:rPr>
+        <w:br/>
+        <w:t xml:space="preserve">    </w:t>
+      </w:r>
+      <w:r>
+        <w:rPr>
+          <w:rFonts w:ascii="Source Code Pro" w:eastAsia="Times New Roman" w:hAnsi="Source Code Pro" w:cs="Courier New"/>
+          <w:color w:val="9876AA"/>
+          <w:sz w:val="20"/>
+          <w:szCs w:val="20"/>
+          <w:lang w:eastAsia="fr-FR"/>
+        </w:rPr>
+        <w:t>mode</w:t>
+      </w:r>
+      <w:r>
+        <w:rPr>
+          <w:rFonts w:ascii="Source Code Pro" w:eastAsia="Times New Roman" w:hAnsi="Source Code Pro" w:cs="Courier New"/>
+          <w:color w:val="A9B7C6"/>
+          <w:sz w:val="20"/>
+          <w:szCs w:val="20"/>
+          <w:lang w:eastAsia="fr-FR"/>
+        </w:rPr>
+        <w:t xml:space="preserve">: </w:t>
+      </w:r>
+      <w:r>
+        <w:rPr>
+          <w:rFonts w:ascii="Source Code Pro" w:eastAsia="Times New Roman" w:hAnsi="Source Code Pro" w:cs="Courier New"/>
+          <w:color w:val="6897BB"/>
+          <w:sz w:val="20"/>
+          <w:szCs w:val="20"/>
+          <w:lang w:eastAsia="fr-FR"/>
+        </w:rPr>
+        <w:t>0o666</w:t>
+      </w:r>
+      <w:r>
+        <w:rPr>
+          <w:rFonts w:ascii="Source Code Pro" w:eastAsia="Times New Roman" w:hAnsi="Source Code Pro" w:cs="Courier New"/>
+          <w:color w:val="CC7832"/>
+          <w:sz w:val="20"/>
+          <w:szCs w:val="20"/>
+          <w:lang w:eastAsia="fr-FR"/>
+        </w:rPr>
+        <w:t>,</w:t>
+      </w:r>
+      <w:r>
+        <w:rPr>
+          <w:rFonts w:ascii="Source Code Pro" w:eastAsia="Times New Roman" w:hAnsi="Source Code Pro" w:cs="Courier New"/>
+          <w:color w:val="CC7832"/>
+          <w:sz w:val="20"/>
+          <w:szCs w:val="20"/>
+          <w:lang w:eastAsia="fr-FR"/>
+        </w:rPr>
+        <w:br/>
+        <w:t xml:space="preserve">    </w:t>
+      </w:r>
+      <w:proofErr w:type="spellStart"/>
+      <w:r>
+        <w:rPr>
+          <w:rFonts w:ascii="Source Code Pro" w:eastAsia="Times New Roman" w:hAnsi="Source Code Pro" w:cs="Courier New"/>
+          <w:color w:val="9876AA"/>
+          <w:sz w:val="20"/>
+          <w:szCs w:val="20"/>
+          <w:lang w:eastAsia="fr-FR"/>
+        </w:rPr>
+        <w:t>autoClose</w:t>
+      </w:r>
+      <w:proofErr w:type="spellEnd"/>
+      <w:r>
+        <w:rPr>
+          <w:rFonts w:ascii="Source Code Pro" w:eastAsia="Times New Roman" w:hAnsi="Source Code Pro" w:cs="Courier New"/>
+          <w:color w:val="A9B7C6"/>
+          <w:sz w:val="20"/>
+          <w:szCs w:val="20"/>
+          <w:lang w:eastAsia="fr-FR"/>
+        </w:rPr>
+        <w:t xml:space="preserve">: </w:t>
+      </w:r>
+      <w:proofErr w:type="spellStart"/>
+      <w:r>
+        <w:rPr>
+          <w:rFonts w:ascii="Source Code Pro" w:eastAsia="Times New Roman" w:hAnsi="Source Code Pro" w:cs="Courier New"/>
+          <w:b/>
+          <w:bCs/>
+          <w:color w:val="CC7832"/>
+          <w:sz w:val="20"/>
+          <w:szCs w:val="20"/>
+          <w:lang w:eastAsia="fr-FR"/>
+        </w:rPr>
+        <w:t>true</w:t>
+      </w:r>
+      <w:proofErr w:type="spellEnd"/>
+      <w:r>
+        <w:rPr>
+          <w:rFonts w:ascii="Source Code Pro" w:eastAsia="Times New Roman" w:hAnsi="Source Code Pro" w:cs="Courier New"/>
+          <w:color w:val="CC7832"/>
+          <w:sz w:val="20"/>
+          <w:szCs w:val="20"/>
+          <w:lang w:eastAsia="fr-FR"/>
+        </w:rPr>
+        <w:t>,</w:t>
+      </w:r>
+      <w:r>
+        <w:rPr>
+          <w:rFonts w:ascii="Source Code Pro" w:eastAsia="Times New Roman" w:hAnsi="Source Code Pro" w:cs="Courier New"/>
+          <w:color w:val="CC7832"/>
+          <w:sz w:val="20"/>
+          <w:szCs w:val="20"/>
+          <w:lang w:eastAsia="fr-FR"/>
+        </w:rPr>
+        <w:br/>
+        <w:t xml:space="preserve">    </w:t>
+      </w:r>
+      <w:proofErr w:type="spellStart"/>
+      <w:r>
+        <w:rPr>
+          <w:rFonts w:ascii="Source Code Pro" w:eastAsia="Times New Roman" w:hAnsi="Source Code Pro" w:cs="Courier New"/>
+          <w:color w:val="9876AA"/>
+          <w:sz w:val="20"/>
+          <w:szCs w:val="20"/>
+          <w:lang w:eastAsia="fr-FR"/>
+        </w:rPr>
+        <w:t>start</w:t>
+      </w:r>
+      <w:proofErr w:type="spellEnd"/>
+      <w:r>
+        <w:rPr>
+          <w:rFonts w:ascii="Source Code Pro" w:eastAsia="Times New Roman" w:hAnsi="Source Code Pro" w:cs="Courier New"/>
+          <w:color w:val="A9B7C6"/>
+          <w:sz w:val="20"/>
+          <w:szCs w:val="20"/>
+          <w:lang w:eastAsia="fr-FR"/>
+        </w:rPr>
+        <w:t xml:space="preserve">: </w:t>
+      </w:r>
+      <w:r>
+        <w:rPr>
+          <w:rFonts w:ascii="Source Code Pro" w:eastAsia="Times New Roman" w:hAnsi="Source Code Pro" w:cs="Courier New"/>
+          <w:color w:val="6897BB"/>
+          <w:sz w:val="20"/>
+          <w:szCs w:val="20"/>
+          <w:lang w:eastAsia="fr-FR"/>
+        </w:rPr>
+        <w:t>0</w:t>
+      </w:r>
+      <w:r>
+        <w:rPr>
+          <w:rFonts w:ascii="Source Code Pro" w:eastAsia="Times New Roman" w:hAnsi="Source Code Pro" w:cs="Courier New"/>
+          <w:color w:val="6897BB"/>
+          <w:sz w:val="20"/>
+          <w:szCs w:val="20"/>
+          <w:lang w:eastAsia="fr-FR"/>
+        </w:rPr>
+        <w:br/>
+      </w:r>
+      <w:r>
+        <w:rPr>
+          <w:rFonts w:ascii="Source Code Pro" w:eastAsia="Times New Roman" w:hAnsi="Source Code Pro" w:cs="Courier New"/>
+          <w:color w:val="A9B7C6"/>
+          <w:sz w:val="20"/>
+          <w:szCs w:val="20"/>
+          <w:lang w:eastAsia="fr-FR"/>
+        </w:rPr>
+        <w:t>})</w:t>
+      </w:r>
+      <w:r>
+        <w:rPr>
+          <w:rFonts w:ascii="Source Code Pro" w:eastAsia="Times New Roman" w:hAnsi="Source Code Pro" w:cs="Courier New"/>
+          <w:color w:val="CC7832"/>
+          <w:sz w:val="20"/>
+          <w:szCs w:val="20"/>
+          <w:lang w:eastAsia="fr-FR"/>
+        </w:rPr>
+        <w:t>;</w:t>
+      </w:r>
+      <w:r>
+        <w:rPr>
+          <w:rFonts w:ascii="Source Code Pro" w:eastAsia="Times New Roman" w:hAnsi="Source Code Pro" w:cs="Courier New"/>
+          <w:color w:val="CC7832"/>
+          <w:sz w:val="20"/>
+          <w:szCs w:val="20"/>
+          <w:lang w:eastAsia="fr-FR"/>
+        </w:rPr>
+        <w:br/>
+      </w:r>
+      <w:proofErr w:type="spellStart"/>
+      <w:r>
+        <w:rPr>
+          <w:rFonts w:ascii="Source Code Pro" w:eastAsia="Times New Roman" w:hAnsi="Source Code Pro" w:cs="Courier New"/>
+          <w:color w:val="A9B7C6"/>
+          <w:sz w:val="20"/>
+          <w:szCs w:val="20"/>
+          <w:lang w:eastAsia="fr-FR"/>
+        </w:rPr>
+        <w:t>app.</w:t>
+      </w:r>
+      <w:r>
+        <w:rPr>
+          <w:rFonts w:ascii="Source Code Pro" w:eastAsia="Times New Roman" w:hAnsi="Source Code Pro" w:cs="Courier New"/>
+          <w:color w:val="FFC66D"/>
+          <w:sz w:val="20"/>
+          <w:szCs w:val="20"/>
+          <w:lang w:eastAsia="fr-FR"/>
+        </w:rPr>
+        <w:t>use</w:t>
+      </w:r>
+      <w:proofErr w:type="spellEnd"/>
+      <w:r>
+        <w:rPr>
+          <w:rFonts w:ascii="Source Code Pro" w:eastAsia="Times New Roman" w:hAnsi="Source Code Pro" w:cs="Courier New"/>
+          <w:color w:val="A9B7C6"/>
+          <w:sz w:val="20"/>
+          <w:szCs w:val="20"/>
+          <w:lang w:eastAsia="fr-FR"/>
+        </w:rPr>
+        <w:t>(</w:t>
+      </w:r>
+      <w:proofErr w:type="spellStart"/>
+      <w:r>
+        <w:rPr>
+          <w:rFonts w:ascii="Source Code Pro" w:eastAsia="Times New Roman" w:hAnsi="Source Code Pro" w:cs="Courier New"/>
+          <w:color w:val="A9B7C6"/>
+          <w:sz w:val="20"/>
+          <w:szCs w:val="20"/>
+          <w:lang w:eastAsia="fr-FR"/>
+        </w:rPr>
+        <w:t>logger</w:t>
+      </w:r>
+      <w:proofErr w:type="spellEnd"/>
+      <w:r>
+        <w:rPr>
+          <w:rFonts w:ascii="Source Code Pro" w:eastAsia="Times New Roman" w:hAnsi="Source Code Pro" w:cs="Courier New"/>
+          <w:color w:val="A9B7C6"/>
+          <w:sz w:val="20"/>
+          <w:szCs w:val="20"/>
+          <w:lang w:eastAsia="fr-FR"/>
+        </w:rPr>
+        <w:t>(</w:t>
+      </w:r>
+      <w:r>
+        <w:rPr>
+          <w:rFonts w:ascii="Source Code Pro" w:eastAsia="Times New Roman" w:hAnsi="Source Code Pro" w:cs="Courier New"/>
+          <w:color w:val="6A8759"/>
+          <w:sz w:val="20"/>
+          <w:szCs w:val="20"/>
+          <w:lang w:eastAsia="fr-FR"/>
+        </w:rPr>
+        <w:t>'</w:t>
+      </w:r>
+      <w:proofErr w:type="spellStart"/>
+      <w:r>
+        <w:rPr>
+          <w:rFonts w:ascii="Source Code Pro" w:eastAsia="Times New Roman" w:hAnsi="Source Code Pro" w:cs="Courier New"/>
+          <w:color w:val="6A8759"/>
+          <w:sz w:val="20"/>
+          <w:szCs w:val="20"/>
+          <w:lang w:eastAsia="fr-FR"/>
+        </w:rPr>
+        <w:t>combined</w:t>
+      </w:r>
+      <w:proofErr w:type="spellEnd"/>
+      <w:r>
+        <w:rPr>
+          <w:rFonts w:ascii="Source Code Pro" w:eastAsia="Times New Roman" w:hAnsi="Source Code Pro" w:cs="Courier New"/>
+          <w:color w:val="6A8759"/>
+          <w:sz w:val="20"/>
+          <w:szCs w:val="20"/>
+          <w:lang w:eastAsia="fr-FR"/>
+        </w:rPr>
+        <w:t>'</w:t>
+      </w:r>
+      <w:r>
+        <w:rPr>
+          <w:rFonts w:ascii="Source Code Pro" w:eastAsia="Times New Roman" w:hAnsi="Source Code Pro" w:cs="Courier New"/>
+          <w:color w:val="CC7832"/>
+          <w:sz w:val="20"/>
+          <w:szCs w:val="20"/>
+          <w:lang w:eastAsia="fr-FR"/>
+        </w:rPr>
+        <w:t xml:space="preserve">, </w:t>
+      </w:r>
+      <w:r>
+        <w:rPr>
+          <w:rFonts w:ascii="Source Code Pro" w:eastAsia="Times New Roman" w:hAnsi="Source Code Pro" w:cs="Courier New"/>
+          <w:color w:val="A9B7C6"/>
+          <w:sz w:val="20"/>
+          <w:szCs w:val="20"/>
+          <w:lang w:eastAsia="fr-FR"/>
+        </w:rPr>
+        <w:t>{</w:t>
+      </w:r>
+      <w:proofErr w:type="spellStart"/>
+      <w:r>
+        <w:rPr>
+          <w:rFonts w:ascii="Source Code Pro" w:eastAsia="Times New Roman" w:hAnsi="Source Code Pro" w:cs="Courier New"/>
+          <w:color w:val="9876AA"/>
+          <w:sz w:val="20"/>
+          <w:szCs w:val="20"/>
+          <w:lang w:eastAsia="fr-FR"/>
+        </w:rPr>
+        <w:t>stream</w:t>
+      </w:r>
+      <w:proofErr w:type="spellEnd"/>
+      <w:r>
+        <w:rPr>
+          <w:rFonts w:ascii="Source Code Pro" w:eastAsia="Times New Roman" w:hAnsi="Source Code Pro" w:cs="Courier New"/>
+          <w:color w:val="A9B7C6"/>
+          <w:sz w:val="20"/>
+          <w:szCs w:val="20"/>
+          <w:lang w:eastAsia="fr-FR"/>
+        </w:rPr>
+        <w:t xml:space="preserve">: </w:t>
+      </w:r>
+      <w:proofErr w:type="spellStart"/>
+      <w:r>
+        <w:rPr>
+          <w:rFonts w:ascii="Source Code Pro" w:eastAsia="Times New Roman" w:hAnsi="Source Code Pro" w:cs="Courier New"/>
+          <w:color w:val="A9B7C6"/>
+          <w:sz w:val="20"/>
+          <w:szCs w:val="20"/>
+          <w:lang w:eastAsia="fr-FR"/>
+        </w:rPr>
+        <w:t>logStream</w:t>
+      </w:r>
+      <w:proofErr w:type="spellEnd"/>
+      <w:r>
+        <w:rPr>
+          <w:rFonts w:ascii="Source Code Pro" w:eastAsia="Times New Roman" w:hAnsi="Source Code Pro" w:cs="Courier New"/>
+          <w:color w:val="A9B7C6"/>
+          <w:sz w:val="20"/>
+          <w:szCs w:val="20"/>
+          <w:lang w:eastAsia="fr-FR"/>
+        </w:rPr>
+        <w:t>}))</w:t>
+      </w:r>
+      <w:r>
+        <w:rPr>
+          <w:rFonts w:ascii="Source Code Pro" w:eastAsia="Times New Roman" w:hAnsi="Source Code Pro" w:cs="Courier New"/>
+          <w:color w:val="CC7832"/>
+          <w:sz w:val="20"/>
+          <w:szCs w:val="20"/>
+          <w:lang w:eastAsia="fr-FR"/>
+        </w:rPr>
+        <w:t>;</w:t>
+      </w:r>
+    </w:p>
+    <w:p>
+      <w:bookmarkStart w:id="0" w:name="_GoBack"/>
+      <w:bookmarkEnd w:id="0"/>
+    </w:p>
+    <w:p>
+      <w:r>
+        <w:lastRenderedPageBreak/>
+        <w:t>Middleware pour gérer les données POST : Body-</w:t>
+      </w:r>
+      <w:proofErr w:type="spellStart"/>
+      <w:r>
+        <w:t>parser</w:t>
+      </w:r>
+      <w:proofErr w:type="spellEnd"/>
     </w:p>
     <w:p/>
     <w:sectPr>
@@ -562,6 +1598,68 @@
       <w:szCs w:val="52"/>
     </w:rPr>
   </w:style>
+  <w:style w:type="character" w:styleId="Emphaseple">
+    <w:name w:val="Subtle Emphasis"/>
+    <w:basedOn w:val="Policepardfaut"/>
+    <w:uiPriority w:val="19"/>
+    <w:qFormat/>
+    <w:rsid w:val="00A32CB4"/>
+    <w:rPr>
+      <w:i/>
+      <w:iCs/>
+      <w:color w:val="808080" w:themeColor="text1" w:themeTint="7F"/>
+    </w:rPr>
+  </w:style>
+  <w:style w:type="paragraph" w:styleId="PrformatHTML">
+    <w:name w:val="HTML Preformatted"/>
+    <w:basedOn w:val="Normal"/>
+    <w:link w:val="PrformatHTMLCar"/>
+    <w:uiPriority w:val="99"/>
+    <w:semiHidden/>
+    <w:unhideWhenUsed/>
+    <w:rsid w:val="00757318"/>
+    <w:pPr>
+      <w:tabs>
+        <w:tab w:val="left" w:pos="916"/>
+        <w:tab w:val="left" w:pos="1832"/>
+        <w:tab w:val="left" w:pos="2748"/>
+        <w:tab w:val="left" w:pos="3664"/>
+        <w:tab w:val="left" w:pos="4580"/>
+        <w:tab w:val="left" w:pos="5496"/>
+        <w:tab w:val="left" w:pos="6412"/>
+        <w:tab w:val="left" w:pos="7328"/>
+        <w:tab w:val="left" w:pos="8244"/>
+        <w:tab w:val="left" w:pos="9160"/>
+        <w:tab w:val="left" w:pos="10076"/>
+        <w:tab w:val="left" w:pos="10992"/>
+        <w:tab w:val="left" w:pos="11908"/>
+        <w:tab w:val="left" w:pos="12824"/>
+        <w:tab w:val="left" w:pos="13740"/>
+        <w:tab w:val="left" w:pos="14656"/>
+      </w:tabs>
+      <w:spacing w:after="0" w:line="240" w:lineRule="auto"/>
+    </w:pPr>
+    <w:rPr>
+      <w:rFonts w:ascii="Courier New" w:eastAsia="Times New Roman" w:hAnsi="Courier New" w:cs="Courier New"/>
+      <w:sz w:val="20"/>
+      <w:szCs w:val="20"/>
+      <w:lang w:eastAsia="fr-FR"/>
+    </w:rPr>
+  </w:style>
+  <w:style w:type="character" w:customStyle="1" w:styleId="PrformatHTMLCar">
+    <w:name w:val="Préformaté HTML Car"/>
+    <w:basedOn w:val="Policepardfaut"/>
+    <w:link w:val="PrformatHTML"/>
+    <w:uiPriority w:val="99"/>
+    <w:semiHidden/>
+    <w:rsid w:val="00757318"/>
+    <w:rPr>
+      <w:rFonts w:ascii="Courier New" w:eastAsia="Times New Roman" w:hAnsi="Courier New" w:cs="Courier New"/>
+      <w:sz w:val="20"/>
+      <w:szCs w:val="20"/>
+      <w:lang w:eastAsia="fr-FR"/>
+    </w:rPr>
+  </w:style>
 </w:styles>
 </file>
 
@@ -838,6 +1936,68 @@
       <w:kern w:val="28"/>
       <w:sz w:val="52"/>
       <w:szCs w:val="52"/>
+    </w:rPr>
+  </w:style>
+  <w:style w:type="character" w:styleId="Emphaseple">
+    <w:name w:val="Subtle Emphasis"/>
+    <w:basedOn w:val="Policepardfaut"/>
+    <w:uiPriority w:val="19"/>
+    <w:qFormat/>
+    <w:rsid w:val="00A32CB4"/>
+    <w:rPr>
+      <w:i/>
+      <w:iCs/>
+      <w:color w:val="808080" w:themeColor="text1" w:themeTint="7F"/>
+    </w:rPr>
+  </w:style>
+  <w:style w:type="paragraph" w:styleId="PrformatHTML">
+    <w:name w:val="HTML Preformatted"/>
+    <w:basedOn w:val="Normal"/>
+    <w:link w:val="PrformatHTMLCar"/>
+    <w:uiPriority w:val="99"/>
+    <w:semiHidden/>
+    <w:unhideWhenUsed/>
+    <w:rsid w:val="00757318"/>
+    <w:pPr>
+      <w:tabs>
+        <w:tab w:val="left" w:pos="916"/>
+        <w:tab w:val="left" w:pos="1832"/>
+        <w:tab w:val="left" w:pos="2748"/>
+        <w:tab w:val="left" w:pos="3664"/>
+        <w:tab w:val="left" w:pos="4580"/>
+        <w:tab w:val="left" w:pos="5496"/>
+        <w:tab w:val="left" w:pos="6412"/>
+        <w:tab w:val="left" w:pos="7328"/>
+        <w:tab w:val="left" w:pos="8244"/>
+        <w:tab w:val="left" w:pos="9160"/>
+        <w:tab w:val="left" w:pos="10076"/>
+        <w:tab w:val="left" w:pos="10992"/>
+        <w:tab w:val="left" w:pos="11908"/>
+        <w:tab w:val="left" w:pos="12824"/>
+        <w:tab w:val="left" w:pos="13740"/>
+        <w:tab w:val="left" w:pos="14656"/>
+      </w:tabs>
+      <w:spacing w:after="0" w:line="240" w:lineRule="auto"/>
+    </w:pPr>
+    <w:rPr>
+      <w:rFonts w:ascii="Courier New" w:eastAsia="Times New Roman" w:hAnsi="Courier New" w:cs="Courier New"/>
+      <w:sz w:val="20"/>
+      <w:szCs w:val="20"/>
+      <w:lang w:eastAsia="fr-FR"/>
+    </w:rPr>
+  </w:style>
+  <w:style w:type="character" w:customStyle="1" w:styleId="PrformatHTMLCar">
+    <w:name w:val="Préformaté HTML Car"/>
+    <w:basedOn w:val="Policepardfaut"/>
+    <w:link w:val="PrformatHTML"/>
+    <w:uiPriority w:val="99"/>
+    <w:semiHidden/>
+    <w:rsid w:val="00757318"/>
+    <w:rPr>
+      <w:rFonts w:ascii="Courier New" w:eastAsia="Times New Roman" w:hAnsi="Courier New" w:cs="Courier New"/>
+      <w:sz w:val="20"/>
+      <w:szCs w:val="20"/>
+      <w:lang w:eastAsia="fr-FR"/>
     </w:rPr>
   </w:style>
 </w:styles>

</xml_diff>

<commit_message>
Middleware pour gérer les données POST : Body-parser Form pour envoyer les données en post via AJAX
</commit_message>
<xml_diff>
--- a/NodeJs.docx
+++ b/NodeJs.docx
@@ -353,7 +353,7 @@
       <w:r>
         <w:t xml:space="preserve"> plus d'infos: </w:t>
       </w:r>
-      <w:hyperlink r:id="rId5" w:history="1">
+      <w:hyperlink r:id="rId6" w:history="1">
         <w:r>
           <w:rPr>
             <w:rStyle w:val="Lienhypertexte"/>
@@ -1297,22 +1297,128 @@
         <w:t>;</w:t>
       </w:r>
     </w:p>
+    <w:p/>
     <w:p>
+      <w:r>
+        <w:lastRenderedPageBreak/>
+        <w:t>Middleware pour gérer les données POST : Body-</w:t>
+      </w:r>
+      <w:proofErr w:type="spellStart"/>
+      <w:r>
+        <w:t>parser</w:t>
+      </w:r>
+      <w:proofErr w:type="spellEnd"/>
+    </w:p>
+    <w:p>
+      <w:pPr>
+        <w:pStyle w:val="Paragraphedeliste"/>
+        <w:numPr>
+          <w:ilvl w:val="0"/>
+          <w:numId w:val="1"/>
+        </w:numPr>
+        <w:rPr>
+          <w:rStyle w:val="Emphaseple"/>
+        </w:rPr>
+      </w:pPr>
+      <w:proofErr w:type="spellStart"/>
+      <w:r>
+        <w:rPr>
+          <w:rStyle w:val="Emphaseple"/>
+        </w:rPr>
+        <w:t>npm</w:t>
+      </w:r>
+      <w:proofErr w:type="spellEnd"/>
+      <w:r>
+        <w:rPr>
+          <w:rStyle w:val="Emphaseple"/>
+        </w:rPr>
+        <w:t xml:space="preserve"> i body-</w:t>
+      </w:r>
+      <w:proofErr w:type="spellStart"/>
+      <w:r>
+        <w:rPr>
+          <w:rStyle w:val="Emphaseple"/>
+        </w:rPr>
+        <w:t>parser</w:t>
+      </w:r>
+      <w:proofErr w:type="spellEnd"/>
+      <w:r>
+        <w:rPr>
+          <w:rStyle w:val="Emphaseple"/>
+        </w:rPr>
+        <w:t xml:space="preserve"> </w:t>
+      </w:r>
+      <w:r>
+        <w:rPr>
+          <w:rStyle w:val="Emphaseple"/>
+        </w:rPr>
+        <w:t>–</w:t>
+      </w:r>
+      <w:proofErr w:type="spellStart"/>
+      <w:r>
+        <w:rPr>
+          <w:rStyle w:val="Emphaseple"/>
+        </w:rPr>
+        <w:t>save</w:t>
+      </w:r>
+      <w:proofErr w:type="spellEnd"/>
+    </w:p>
+    <w:p>
+      <w:pPr>
+        <w:pStyle w:val="Paragraphedeliste"/>
+        <w:numPr>
+          <w:ilvl w:val="0"/>
+          <w:numId w:val="1"/>
+        </w:numPr>
+        <w:rPr>
+          <w:rStyle w:val="Emphaseple"/>
+        </w:rPr>
+      </w:pPr>
+    </w:p>
+    <w:p>
+      <w:pPr>
+        <w:rPr>
+          <w:rStyle w:val="Emphaseple"/>
+          <w:i w:val="0"/>
+          <w:color w:val="auto"/>
+        </w:rPr>
+      </w:pPr>
+      <w:r>
+        <w:rPr>
+          <w:rStyle w:val="Emphaseple"/>
+          <w:i w:val="0"/>
+          <w:color w:val="auto"/>
+        </w:rPr>
+        <w:t>Voir cette doc :</w:t>
+      </w:r>
+      <w:r>
+        <w:rPr>
+          <w:rStyle w:val="Emphaseple"/>
+          <w:i w:val="0"/>
+          <w:color w:val="auto"/>
+        </w:rPr>
+        <w:t xml:space="preserve"> </w:t>
+      </w:r>
+      <w:hyperlink r:id="rId7" w:history="1">
+        <w:r>
+          <w:rPr>
+            <w:rStyle w:val="Lienhypertexte"/>
+          </w:rPr>
+          <w:t>https://ewiggin.gitbooks.io/expressjs-middleware/content/body-parser.html</w:t>
+        </w:r>
+      </w:hyperlink>
+    </w:p>
+    <w:p>
+      <w:pPr>
+        <w:rPr>
+          <w:rStyle w:val="Emphaseple"/>
+          <w:i w:val="0"/>
+          <w:color w:val="auto"/>
+        </w:rPr>
+      </w:pPr>
       <w:bookmarkStart w:id="0" w:name="_GoBack"/>
       <w:bookmarkEnd w:id="0"/>
     </w:p>
-    <w:p>
-      <w:r>
-        <w:lastRenderedPageBreak/>
-        <w:t>Middleware pour gérer les données POST : Body-</w:t>
-      </w:r>
-      <w:proofErr w:type="spellStart"/>
-      <w:r>
-        <w:t>parser</w:t>
-      </w:r>
-      <w:proofErr w:type="spellEnd"/>
-    </w:p>
-    <w:p/>
     <w:sectPr>
       <w:pgSz w:w="11906" w:h="16838"/>
       <w:pgMar w:top="1417" w:right="1417" w:bottom="1417" w:left="1417" w:header="708" w:footer="708" w:gutter="0"/>
@@ -1321,6 +1427,126 @@
     </w:sectPr>
   </w:body>
 </w:document>
+</file>
+
+<file path=word/numbering.xml><?xml version="1.0" encoding="utf-8"?>
+<w:numbering xmlns:wpc="http://schemas.microsoft.com/office/word/2010/wordprocessingCanvas" xmlns:mc="http://schemas.openxmlformats.org/markup-compatibility/2006" xmlns:o="urn:schemas-microsoft-com:office:office" xmlns:r="http://schemas.openxmlformats.org/officeDocument/2006/relationships" xmlns:m="http://schemas.openxmlformats.org/officeDocument/2006/math" xmlns:v="urn:schemas-microsoft-com:vml" xmlns:wp14="http://schemas.microsoft.com/office/word/2010/wordprocessingDrawing" xmlns:wp="http://schemas.openxmlformats.org/drawingml/2006/wordprocessingDrawing" xmlns:w10="urn:schemas-microsoft-com:office:word" xmlns:w="http://schemas.openxmlformats.org/wordprocessingml/2006/main" xmlns:w14="http://schemas.microsoft.com/office/word/2010/wordml" xmlns:wpg="http://schemas.microsoft.com/office/word/2010/wordprocessingGroup" xmlns:wpi="http://schemas.microsoft.com/office/word/2010/wordprocessingInk" xmlns:wne="http://schemas.microsoft.com/office/word/2006/wordml" xmlns:wps="http://schemas.microsoft.com/office/word/2010/wordprocessingShape" mc:Ignorable="w14 wp14">
+  <w:abstractNum w:abstractNumId="0">
+    <w:nsid w:val="3AE17A74"/>
+    <w:multiLevelType w:val="hybridMultilevel"/>
+    <w:tmpl w:val="F5962A60"/>
+    <w:lvl w:ilvl="0" w:tplc="ACA6EF4C">
+      <w:numFmt w:val="bullet"/>
+      <w:lvlText w:val="-"/>
+      <w:lvlJc w:val="left"/>
+      <w:pPr>
+        <w:ind w:left="720" w:hanging="360"/>
+      </w:pPr>
+      <w:rPr>
+        <w:rFonts w:ascii="Calibri" w:eastAsiaTheme="minorHAnsi" w:hAnsi="Calibri" w:cstheme="minorBidi" w:hint="default"/>
+      </w:rPr>
+    </w:lvl>
+    <w:lvl w:ilvl="1" w:tplc="040C0003" w:tentative="1">
+      <w:start w:val="1"/>
+      <w:numFmt w:val="bullet"/>
+      <w:lvlText w:val="o"/>
+      <w:lvlJc w:val="left"/>
+      <w:pPr>
+        <w:ind w:left="1440" w:hanging="360"/>
+      </w:pPr>
+      <w:rPr>
+        <w:rFonts w:ascii="Courier New" w:hAnsi="Courier New" w:cs="Courier New" w:hint="default"/>
+      </w:rPr>
+    </w:lvl>
+    <w:lvl w:ilvl="2" w:tplc="040C0005" w:tentative="1">
+      <w:start w:val="1"/>
+      <w:numFmt w:val="bullet"/>
+      <w:lvlText w:val=""/>
+      <w:lvlJc w:val="left"/>
+      <w:pPr>
+        <w:ind w:left="2160" w:hanging="360"/>
+      </w:pPr>
+      <w:rPr>
+        <w:rFonts w:ascii="Wingdings" w:hAnsi="Wingdings" w:hint="default"/>
+      </w:rPr>
+    </w:lvl>
+    <w:lvl w:ilvl="3" w:tplc="040C0001" w:tentative="1">
+      <w:start w:val="1"/>
+      <w:numFmt w:val="bullet"/>
+      <w:lvlText w:val=""/>
+      <w:lvlJc w:val="left"/>
+      <w:pPr>
+        <w:ind w:left="2880" w:hanging="360"/>
+      </w:pPr>
+      <w:rPr>
+        <w:rFonts w:ascii="Symbol" w:hAnsi="Symbol" w:hint="default"/>
+      </w:rPr>
+    </w:lvl>
+    <w:lvl w:ilvl="4" w:tplc="040C0003" w:tentative="1">
+      <w:start w:val="1"/>
+      <w:numFmt w:val="bullet"/>
+      <w:lvlText w:val="o"/>
+      <w:lvlJc w:val="left"/>
+      <w:pPr>
+        <w:ind w:left="3600" w:hanging="360"/>
+      </w:pPr>
+      <w:rPr>
+        <w:rFonts w:ascii="Courier New" w:hAnsi="Courier New" w:cs="Courier New" w:hint="default"/>
+      </w:rPr>
+    </w:lvl>
+    <w:lvl w:ilvl="5" w:tplc="040C0005" w:tentative="1">
+      <w:start w:val="1"/>
+      <w:numFmt w:val="bullet"/>
+      <w:lvlText w:val=""/>
+      <w:lvlJc w:val="left"/>
+      <w:pPr>
+        <w:ind w:left="4320" w:hanging="360"/>
+      </w:pPr>
+      <w:rPr>
+        <w:rFonts w:ascii="Wingdings" w:hAnsi="Wingdings" w:hint="default"/>
+      </w:rPr>
+    </w:lvl>
+    <w:lvl w:ilvl="6" w:tplc="040C0001" w:tentative="1">
+      <w:start w:val="1"/>
+      <w:numFmt w:val="bullet"/>
+      <w:lvlText w:val=""/>
+      <w:lvlJc w:val="left"/>
+      <w:pPr>
+        <w:ind w:left="5040" w:hanging="360"/>
+      </w:pPr>
+      <w:rPr>
+        <w:rFonts w:ascii="Symbol" w:hAnsi="Symbol" w:hint="default"/>
+      </w:rPr>
+    </w:lvl>
+    <w:lvl w:ilvl="7" w:tplc="040C0003" w:tentative="1">
+      <w:start w:val="1"/>
+      <w:numFmt w:val="bullet"/>
+      <w:lvlText w:val="o"/>
+      <w:lvlJc w:val="left"/>
+      <w:pPr>
+        <w:ind w:left="5760" w:hanging="360"/>
+      </w:pPr>
+      <w:rPr>
+        <w:rFonts w:ascii="Courier New" w:hAnsi="Courier New" w:cs="Courier New" w:hint="default"/>
+      </w:rPr>
+    </w:lvl>
+    <w:lvl w:ilvl="8" w:tplc="040C0005" w:tentative="1">
+      <w:start w:val="1"/>
+      <w:numFmt w:val="bullet"/>
+      <w:lvlText w:val=""/>
+      <w:lvlJc w:val="left"/>
+      <w:pPr>
+        <w:ind w:left="6480" w:hanging="360"/>
+      </w:pPr>
+      <w:rPr>
+        <w:rFonts w:ascii="Wingdings" w:hAnsi="Wingdings" w:hint="default"/>
+      </w:rPr>
+    </w:lvl>
+  </w:abstractNum>
+  <w:num w:numId="1">
+    <w:abstractNumId w:val="0"/>
+  </w:num>
+</w:numbering>
 </file>
 
 <file path=word/styles.xml><?xml version="1.0" encoding="utf-8"?>
@@ -1506,6 +1732,30 @@
       <w:szCs w:val="28"/>
     </w:rPr>
   </w:style>
+  <w:style w:type="paragraph" w:styleId="Titre2">
+    <w:name w:val="heading 2"/>
+    <w:basedOn w:val="Normal"/>
+    <w:next w:val="Normal"/>
+    <w:link w:val="Titre2Car"/>
+    <w:uiPriority w:val="9"/>
+    <w:unhideWhenUsed/>
+    <w:qFormat/>
+    <w:rsid w:val="003703A8"/>
+    <w:pPr>
+      <w:keepNext/>
+      <w:keepLines/>
+      <w:spacing w:before="200" w:after="0"/>
+      <w:outlineLvl w:val="1"/>
+    </w:pPr>
+    <w:rPr>
+      <w:rFonts w:asciiTheme="majorHAnsi" w:eastAsiaTheme="majorEastAsia" w:hAnsiTheme="majorHAnsi" w:cstheme="majorBidi"/>
+      <w:b/>
+      <w:bCs/>
+      <w:color w:val="4F81BD" w:themeColor="accent1"/>
+      <w:sz w:val="26"/>
+      <w:szCs w:val="26"/>
+    </w:rPr>
+  </w:style>
   <w:style w:type="character" w:default="1" w:styleId="Policepardfaut">
     <w:name w:val="Default Paragraph Font"/>
     <w:uiPriority w:val="1"/>
@@ -1659,6 +1909,80 @@
       <w:szCs w:val="20"/>
       <w:lang w:eastAsia="fr-FR"/>
     </w:rPr>
+  </w:style>
+  <w:style w:type="paragraph" w:styleId="Paragraphedeliste">
+    <w:name w:val="List Paragraph"/>
+    <w:basedOn w:val="Normal"/>
+    <w:uiPriority w:val="34"/>
+    <w:qFormat/>
+    <w:rsid w:val="000C1FF7"/>
+    <w:pPr>
+      <w:ind w:left="720"/>
+      <w:contextualSpacing/>
+    </w:pPr>
+  </w:style>
+  <w:style w:type="paragraph" w:styleId="Sous-titre">
+    <w:name w:val="Subtitle"/>
+    <w:basedOn w:val="Normal"/>
+    <w:next w:val="Normal"/>
+    <w:link w:val="Sous-titreCar"/>
+    <w:uiPriority w:val="11"/>
+    <w:qFormat/>
+    <w:rsid w:val="003703A8"/>
+    <w:pPr>
+      <w:numPr>
+        <w:ilvl w:val="1"/>
+      </w:numPr>
+    </w:pPr>
+    <w:rPr>
+      <w:rFonts w:asciiTheme="majorHAnsi" w:eastAsiaTheme="majorEastAsia" w:hAnsiTheme="majorHAnsi" w:cstheme="majorBidi"/>
+      <w:i/>
+      <w:iCs/>
+      <w:color w:val="4F81BD" w:themeColor="accent1"/>
+      <w:spacing w:val="15"/>
+      <w:sz w:val="24"/>
+      <w:szCs w:val="24"/>
+    </w:rPr>
+  </w:style>
+  <w:style w:type="character" w:customStyle="1" w:styleId="Sous-titreCar">
+    <w:name w:val="Sous-titre Car"/>
+    <w:basedOn w:val="Policepardfaut"/>
+    <w:link w:val="Sous-titre"/>
+    <w:uiPriority w:val="11"/>
+    <w:rsid w:val="003703A8"/>
+    <w:rPr>
+      <w:rFonts w:asciiTheme="majorHAnsi" w:eastAsiaTheme="majorEastAsia" w:hAnsiTheme="majorHAnsi" w:cstheme="majorBidi"/>
+      <w:i/>
+      <w:iCs/>
+      <w:color w:val="4F81BD" w:themeColor="accent1"/>
+      <w:spacing w:val="15"/>
+      <w:sz w:val="24"/>
+      <w:szCs w:val="24"/>
+    </w:rPr>
+  </w:style>
+  <w:style w:type="character" w:customStyle="1" w:styleId="Titre2Car">
+    <w:name w:val="Titre 2 Car"/>
+    <w:basedOn w:val="Policepardfaut"/>
+    <w:link w:val="Titre2"/>
+    <w:uiPriority w:val="9"/>
+    <w:rsid w:val="003703A8"/>
+    <w:rPr>
+      <w:rFonts w:asciiTheme="majorHAnsi" w:eastAsiaTheme="majorEastAsia" w:hAnsiTheme="majorHAnsi" w:cstheme="majorBidi"/>
+      <w:b/>
+      <w:bCs/>
+      <w:color w:val="4F81BD" w:themeColor="accent1"/>
+      <w:sz w:val="26"/>
+      <w:szCs w:val="26"/>
+    </w:rPr>
+  </w:style>
+  <w:style w:type="paragraph" w:styleId="Sansinterligne">
+    <w:name w:val="No Spacing"/>
+    <w:uiPriority w:val="1"/>
+    <w:qFormat/>
+    <w:rsid w:val="003703A8"/>
+    <w:pPr>
+      <w:spacing w:after="0" w:line="240" w:lineRule="auto"/>
+    </w:pPr>
   </w:style>
 </w:styles>
 </file>
@@ -1846,6 +2170,30 @@
       <w:szCs w:val="28"/>
     </w:rPr>
   </w:style>
+  <w:style w:type="paragraph" w:styleId="Titre2">
+    <w:name w:val="heading 2"/>
+    <w:basedOn w:val="Normal"/>
+    <w:next w:val="Normal"/>
+    <w:link w:val="Titre2Car"/>
+    <w:uiPriority w:val="9"/>
+    <w:unhideWhenUsed/>
+    <w:qFormat/>
+    <w:rsid w:val="003703A8"/>
+    <w:pPr>
+      <w:keepNext/>
+      <w:keepLines/>
+      <w:spacing w:before="200" w:after="0"/>
+      <w:outlineLvl w:val="1"/>
+    </w:pPr>
+    <w:rPr>
+      <w:rFonts w:asciiTheme="majorHAnsi" w:eastAsiaTheme="majorEastAsia" w:hAnsiTheme="majorHAnsi" w:cstheme="majorBidi"/>
+      <w:b/>
+      <w:bCs/>
+      <w:color w:val="4F81BD" w:themeColor="accent1"/>
+      <w:sz w:val="26"/>
+      <w:szCs w:val="26"/>
+    </w:rPr>
+  </w:style>
   <w:style w:type="character" w:default="1" w:styleId="Policepardfaut">
     <w:name w:val="Default Paragraph Font"/>
     <w:uiPriority w:val="1"/>
@@ -1999,6 +2347,80 @@
       <w:szCs w:val="20"/>
       <w:lang w:eastAsia="fr-FR"/>
     </w:rPr>
+  </w:style>
+  <w:style w:type="paragraph" w:styleId="Paragraphedeliste">
+    <w:name w:val="List Paragraph"/>
+    <w:basedOn w:val="Normal"/>
+    <w:uiPriority w:val="34"/>
+    <w:qFormat/>
+    <w:rsid w:val="000C1FF7"/>
+    <w:pPr>
+      <w:ind w:left="720"/>
+      <w:contextualSpacing/>
+    </w:pPr>
+  </w:style>
+  <w:style w:type="paragraph" w:styleId="Sous-titre">
+    <w:name w:val="Subtitle"/>
+    <w:basedOn w:val="Normal"/>
+    <w:next w:val="Normal"/>
+    <w:link w:val="Sous-titreCar"/>
+    <w:uiPriority w:val="11"/>
+    <w:qFormat/>
+    <w:rsid w:val="003703A8"/>
+    <w:pPr>
+      <w:numPr>
+        <w:ilvl w:val="1"/>
+      </w:numPr>
+    </w:pPr>
+    <w:rPr>
+      <w:rFonts w:asciiTheme="majorHAnsi" w:eastAsiaTheme="majorEastAsia" w:hAnsiTheme="majorHAnsi" w:cstheme="majorBidi"/>
+      <w:i/>
+      <w:iCs/>
+      <w:color w:val="4F81BD" w:themeColor="accent1"/>
+      <w:spacing w:val="15"/>
+      <w:sz w:val="24"/>
+      <w:szCs w:val="24"/>
+    </w:rPr>
+  </w:style>
+  <w:style w:type="character" w:customStyle="1" w:styleId="Sous-titreCar">
+    <w:name w:val="Sous-titre Car"/>
+    <w:basedOn w:val="Policepardfaut"/>
+    <w:link w:val="Sous-titre"/>
+    <w:uiPriority w:val="11"/>
+    <w:rsid w:val="003703A8"/>
+    <w:rPr>
+      <w:rFonts w:asciiTheme="majorHAnsi" w:eastAsiaTheme="majorEastAsia" w:hAnsiTheme="majorHAnsi" w:cstheme="majorBidi"/>
+      <w:i/>
+      <w:iCs/>
+      <w:color w:val="4F81BD" w:themeColor="accent1"/>
+      <w:spacing w:val="15"/>
+      <w:sz w:val="24"/>
+      <w:szCs w:val="24"/>
+    </w:rPr>
+  </w:style>
+  <w:style w:type="character" w:customStyle="1" w:styleId="Titre2Car">
+    <w:name w:val="Titre 2 Car"/>
+    <w:basedOn w:val="Policepardfaut"/>
+    <w:link w:val="Titre2"/>
+    <w:uiPriority w:val="9"/>
+    <w:rsid w:val="003703A8"/>
+    <w:rPr>
+      <w:rFonts w:asciiTheme="majorHAnsi" w:eastAsiaTheme="majorEastAsia" w:hAnsiTheme="majorHAnsi" w:cstheme="majorBidi"/>
+      <w:b/>
+      <w:bCs/>
+      <w:color w:val="4F81BD" w:themeColor="accent1"/>
+      <w:sz w:val="26"/>
+      <w:szCs w:val="26"/>
+    </w:rPr>
+  </w:style>
+  <w:style w:type="paragraph" w:styleId="Sansinterligne">
+    <w:name w:val="No Spacing"/>
+    <w:uiPriority w:val="1"/>
+    <w:qFormat/>
+    <w:rsid w:val="003703A8"/>
+    <w:pPr>
+      <w:spacing w:after="0" w:line="240" w:lineRule="auto"/>
+    </w:pPr>
   </w:style>
 </w:styles>
 </file>

</xml_diff>

<commit_message>
Réorganisation des routes dans un dossier module
</commit_message>
<xml_diff>
--- a/NodeJs.docx
+++ b/NodeJs.docx
@@ -6,13 +6,8 @@
       <w:pPr>
         <w:pStyle w:val="Titre"/>
       </w:pPr>
-      <w:proofErr w:type="spellStart"/>
-      <w:r>
-        <w:t>NodeJs</w:t>
-      </w:r>
-      <w:proofErr w:type="spellEnd"/>
-      <w:r>
-        <w:t xml:space="preserve"> - Express</w:t>
+      <w:r>
+        <w:t>NodeJs - Express</w:t>
       </w:r>
     </w:p>
     <w:p>
@@ -20,21 +15,8 @@
         <w:pStyle w:val="Titre1"/>
       </w:pPr>
       <w:r>
-        <w:t>Extension "</w:t>
-      </w:r>
-      <w:proofErr w:type="spellStart"/>
-      <w:r>
-        <w:t>Postman</w:t>
-      </w:r>
-      <w:proofErr w:type="spellEnd"/>
-      <w:r>
-        <w:t xml:space="preserve">" pour tester les </w:t>
-      </w:r>
-      <w:proofErr w:type="spellStart"/>
-      <w:r>
-        <w:t>requetes</w:t>
-      </w:r>
-      <w:proofErr w:type="spellEnd"/>
+        <w:t>Extension "Postman" pour tester les requetes</w:t>
+      </w:r>
     </w:p>
     <w:p/>
     <w:p>
@@ -49,159 +31,60 @@
           <w:rStyle w:val="Emphaseple"/>
           <w:lang w:val="en-US"/>
         </w:rPr>
-        <w:t xml:space="preserve">- </w:t>
-      </w:r>
-      <w:proofErr w:type="spellStart"/>
-      <w:proofErr w:type="gramStart"/>
-      <w:r>
+        <w:t>- npm init</w:t>
+      </w:r>
+    </w:p>
+    <w:p>
+      <w:pPr>
         <w:rPr>
           <w:rStyle w:val="Emphaseple"/>
           <w:lang w:val="en-US"/>
         </w:rPr>
-        <w:t>npm</w:t>
-      </w:r>
-      <w:proofErr w:type="spellEnd"/>
-      <w:proofErr w:type="gramEnd"/>
+      </w:pPr>
       <w:r>
         <w:rPr>
           <w:rStyle w:val="Emphaseple"/>
           <w:lang w:val="en-US"/>
         </w:rPr>
-        <w:t xml:space="preserve"> </w:t>
-      </w:r>
-      <w:proofErr w:type="spellStart"/>
-      <w:r>
-        <w:rPr>
-          <w:rStyle w:val="Emphaseple"/>
-          <w:lang w:val="en-US"/>
-        </w:rPr>
-        <w:t>init</w:t>
-      </w:r>
-      <w:proofErr w:type="spellEnd"/>
+        <w:t>- npm install express --save</w:t>
+      </w:r>
     </w:p>
     <w:p>
       <w:pPr>
         <w:rPr>
-          <w:rStyle w:val="Emphaseple"/>
           <w:lang w:val="en-US"/>
         </w:rPr>
       </w:pPr>
-      <w:r>
-        <w:rPr>
-          <w:rStyle w:val="Emphaseple"/>
-          <w:lang w:val="en-US"/>
-        </w:rPr>
-        <w:t xml:space="preserve">- </w:t>
-      </w:r>
-      <w:proofErr w:type="spellStart"/>
-      <w:proofErr w:type="gramStart"/>
-      <w:r>
-        <w:rPr>
-          <w:rStyle w:val="Emphaseple"/>
-          <w:lang w:val="en-US"/>
-        </w:rPr>
-        <w:t>npm</w:t>
-      </w:r>
-      <w:proofErr w:type="spellEnd"/>
-      <w:proofErr w:type="gramEnd"/>
-      <w:r>
-        <w:rPr>
-          <w:rStyle w:val="Emphaseple"/>
-          <w:lang w:val="en-US"/>
-        </w:rPr>
-        <w:t xml:space="preserve"> install express --save</w:t>
-      </w:r>
     </w:p>
     <w:p>
       <w:pPr>
-        <w:rPr>
-          <w:lang w:val="en-US"/>
-        </w:rPr>
-      </w:pPr>
+        <w:pStyle w:val="Titre1"/>
+      </w:pPr>
+      <w:r>
+        <w:t xml:space="preserve">INSTALLATION DE NODEMON </w:t>
+      </w:r>
     </w:p>
     <w:p>
-      <w:pPr>
-        <w:pStyle w:val="Titre1"/>
-      </w:pPr>
-      <w:r>
-        <w:t xml:space="preserve">INSTALLATION DE NODEMON </w:t>
+      <w:r>
+        <w:t>pour lancer notre serveur</w:t>
       </w:r>
     </w:p>
     <w:p>
-      <w:proofErr w:type="gramStart"/>
-      <w:r>
-        <w:t>pour</w:t>
-      </w:r>
-      <w:proofErr w:type="gramEnd"/>
-      <w:r>
-        <w:t xml:space="preserve"> lancer notre serveur</w:t>
+      <w:pPr>
+        <w:rPr>
+          <w:rStyle w:val="Emphaseple"/>
+        </w:rPr>
+      </w:pPr>
+      <w:r>
+        <w:rPr>
+          <w:rStyle w:val="Emphaseple"/>
+        </w:rPr>
+        <w:t>- npm install -g nodemon</w:t>
       </w:r>
     </w:p>
     <w:p>
-      <w:pPr>
-        <w:rPr>
-          <w:rStyle w:val="Emphaseple"/>
-        </w:rPr>
-      </w:pPr>
-      <w:r>
-        <w:rPr>
-          <w:rStyle w:val="Emphaseple"/>
-        </w:rPr>
-        <w:t xml:space="preserve">- </w:t>
-      </w:r>
-      <w:proofErr w:type="spellStart"/>
-      <w:r>
-        <w:rPr>
-          <w:rStyle w:val="Emphaseple"/>
-        </w:rPr>
-        <w:t>npm</w:t>
-      </w:r>
-      <w:proofErr w:type="spellEnd"/>
-      <w:r>
-        <w:rPr>
-          <w:rStyle w:val="Emphaseple"/>
-        </w:rPr>
-        <w:t xml:space="preserve"> </w:t>
-      </w:r>
-      <w:proofErr w:type="spellStart"/>
-      <w:r>
-        <w:rPr>
-          <w:rStyle w:val="Emphaseple"/>
-        </w:rPr>
-        <w:t>install</w:t>
-      </w:r>
-      <w:proofErr w:type="spellEnd"/>
-      <w:r>
-        <w:rPr>
-          <w:rStyle w:val="Emphaseple"/>
-        </w:rPr>
-        <w:t xml:space="preserve"> -g </w:t>
-      </w:r>
-      <w:proofErr w:type="spellStart"/>
-      <w:r>
-        <w:rPr>
-          <w:rStyle w:val="Emphaseple"/>
-        </w:rPr>
-        <w:t>nodemon</w:t>
-      </w:r>
-      <w:proofErr w:type="spellEnd"/>
-    </w:p>
-    <w:p>
-      <w:proofErr w:type="gramStart"/>
-      <w:r>
-        <w:t>pour</w:t>
-      </w:r>
-      <w:proofErr w:type="gramEnd"/>
-      <w:r>
-        <w:t xml:space="preserve"> démarrer le serveur: </w:t>
-      </w:r>
-      <w:proofErr w:type="spellStart"/>
-      <w:r>
-        <w:t>nodemon</w:t>
-      </w:r>
-      <w:proofErr w:type="spellEnd"/>
-      <w:r>
-        <w:t xml:space="preserve"> index.js </w:t>
+      <w:r>
+        <w:t xml:space="preserve">pour démarrer le serveur: nodemon index.js </w:t>
       </w:r>
     </w:p>
     <w:p>
@@ -222,54 +105,16 @@
           <w:rStyle w:val="Emphaseple"/>
         </w:rPr>
       </w:pPr>
-      <w:proofErr w:type="spellStart"/>
-      <w:proofErr w:type="gramStart"/>
       <w:r>
         <w:rPr>
           <w:rStyle w:val="Emphaseple"/>
         </w:rPr>
-        <w:t>app.use</w:t>
-      </w:r>
-      <w:proofErr w:type="spellEnd"/>
-      <w:r>
-        <w:rPr>
-          <w:rStyle w:val="Emphaseple"/>
-        </w:rPr>
-        <w:t>(</w:t>
-      </w:r>
-      <w:proofErr w:type="gramEnd"/>
-      <w:r>
-        <w:rPr>
-          <w:rStyle w:val="Emphaseple"/>
-        </w:rPr>
-        <w:t xml:space="preserve">(..,.., </w:t>
-      </w:r>
-      <w:proofErr w:type="spellStart"/>
-      <w:r>
-        <w:rPr>
-          <w:rStyle w:val="Emphaseple"/>
-        </w:rPr>
-        <w:t>next</w:t>
-      </w:r>
-      <w:proofErr w:type="spellEnd"/>
-      <w:r>
-        <w:rPr>
-          <w:rStyle w:val="Emphaseple"/>
-        </w:rPr>
-        <w:t>)=&gt;{})</w:t>
+        <w:t>app.use((..,.., next)=&gt;{})</w:t>
       </w:r>
     </w:p>
     <w:p>
       <w:r>
-        <w:t xml:space="preserve">Remarque: avant de lancer un ou plusieurs </w:t>
-      </w:r>
-      <w:proofErr w:type="gramStart"/>
-      <w:r>
-        <w:t>middleware</w:t>
-      </w:r>
-      <w:proofErr w:type="gramEnd"/>
-      <w:r>
-        <w:t>, mettre d'abord les chemins statiques</w:t>
+        <w:t>Remarque: avant de lancer un ou plusieurs middleware, mettre d'abord les chemins statiques</w:t>
       </w:r>
     </w:p>
     <w:p/>
@@ -291,67 +136,12 @@
         <w:rPr>
           <w:rStyle w:val="Emphaseple"/>
         </w:rPr>
-        <w:t xml:space="preserve">- </w:t>
-      </w:r>
-      <w:proofErr w:type="spellStart"/>
-      <w:r>
-        <w:rPr>
-          <w:rStyle w:val="Emphaseple"/>
-        </w:rPr>
-        <w:t>npm</w:t>
-      </w:r>
-      <w:proofErr w:type="spellEnd"/>
-      <w:r>
-        <w:rPr>
-          <w:rStyle w:val="Emphaseple"/>
-        </w:rPr>
-        <w:t xml:space="preserve"> </w:t>
-      </w:r>
-      <w:proofErr w:type="spellStart"/>
-      <w:r>
-        <w:rPr>
-          <w:rStyle w:val="Emphaseple"/>
-        </w:rPr>
-        <w:t>install</w:t>
-      </w:r>
-      <w:proofErr w:type="spellEnd"/>
-      <w:r>
-        <w:rPr>
-          <w:rStyle w:val="Emphaseple"/>
-        </w:rPr>
-        <w:t xml:space="preserve"> --</w:t>
-      </w:r>
-      <w:proofErr w:type="spellStart"/>
-      <w:r>
-        <w:rPr>
-          <w:rStyle w:val="Emphaseple"/>
-        </w:rPr>
-        <w:t>save</w:t>
-      </w:r>
-      <w:proofErr w:type="spellEnd"/>
-      <w:r>
-        <w:rPr>
-          <w:rStyle w:val="Emphaseple"/>
-        </w:rPr>
-        <w:t xml:space="preserve"> </w:t>
-      </w:r>
-      <w:proofErr w:type="spellStart"/>
-      <w:r>
-        <w:rPr>
-          <w:rStyle w:val="Emphaseple"/>
-        </w:rPr>
-        <w:t>morgan</w:t>
-      </w:r>
-      <w:proofErr w:type="spellEnd"/>
+        <w:t>- npm install --save morgan</w:t>
+      </w:r>
     </w:p>
     <w:p>
-      <w:proofErr w:type="gramStart"/>
-      <w:r>
-        <w:t>pour</w:t>
-      </w:r>
-      <w:proofErr w:type="gramEnd"/>
-      <w:r>
-        <w:t xml:space="preserve"> plus d'infos: </w:t>
+      <w:r>
+        <w:t xml:space="preserve">pour plus d'infos: </w:t>
       </w:r>
       <w:hyperlink r:id="rId6" w:history="1">
         <w:r>
@@ -392,7 +182,6 @@
           <w:lang w:eastAsia="fr-FR"/>
         </w:rPr>
       </w:pPr>
-      <w:proofErr w:type="spellStart"/>
       <w:r>
         <w:rPr>
           <w:rFonts w:ascii="Source Code Pro" w:eastAsia="Times New Roman" w:hAnsi="Source Code Pro" w:cs="Courier New"/>
@@ -403,9 +192,78 @@
           <w:szCs w:val="20"/>
           <w:lang w:eastAsia="fr-FR"/>
         </w:rPr>
-        <w:t>const</w:t>
-      </w:r>
-      <w:proofErr w:type="spellEnd"/>
+        <w:t xml:space="preserve">const </w:t>
+      </w:r>
+      <w:r>
+        <w:rPr>
+          <w:rFonts w:ascii="Source Code Pro" w:eastAsia="Times New Roman" w:hAnsi="Source Code Pro" w:cs="Courier New"/>
+          <w:color w:val="A9B7C6"/>
+          <w:sz w:val="20"/>
+          <w:szCs w:val="20"/>
+          <w:lang w:eastAsia="fr-FR"/>
+        </w:rPr>
+        <w:t xml:space="preserve">logger = </w:t>
+      </w:r>
+      <w:r>
+        <w:rPr>
+          <w:rFonts w:ascii="Source Code Pro" w:eastAsia="Times New Roman" w:hAnsi="Source Code Pro" w:cs="Courier New"/>
+          <w:color w:val="FFC66D"/>
+          <w:sz w:val="20"/>
+          <w:szCs w:val="20"/>
+          <w:lang w:eastAsia="fr-FR"/>
+        </w:rPr>
+        <w:t>require</w:t>
+      </w:r>
+      <w:r>
+        <w:rPr>
+          <w:rFonts w:ascii="Source Code Pro" w:eastAsia="Times New Roman" w:hAnsi="Source Code Pro" w:cs="Courier New"/>
+          <w:color w:val="A9B7C6"/>
+          <w:sz w:val="20"/>
+          <w:szCs w:val="20"/>
+          <w:lang w:eastAsia="fr-FR"/>
+        </w:rPr>
+        <w:t>(</w:t>
+      </w:r>
+      <w:r>
+        <w:rPr>
+          <w:rFonts w:ascii="Source Code Pro" w:eastAsia="Times New Roman" w:hAnsi="Source Code Pro" w:cs="Courier New"/>
+          <w:color w:val="6A8759"/>
+          <w:sz w:val="20"/>
+          <w:szCs w:val="20"/>
+          <w:lang w:eastAsia="fr-FR"/>
+        </w:rPr>
+        <w:t>'morgan'</w:t>
+      </w:r>
+      <w:r>
+        <w:rPr>
+          <w:rFonts w:ascii="Source Code Pro" w:eastAsia="Times New Roman" w:hAnsi="Source Code Pro" w:cs="Courier New"/>
+          <w:color w:val="A9B7C6"/>
+          <w:sz w:val="20"/>
+          <w:szCs w:val="20"/>
+          <w:lang w:eastAsia="fr-FR"/>
+        </w:rPr>
+        <w:t>)</w:t>
+      </w:r>
+      <w:r>
+        <w:rPr>
+          <w:rFonts w:ascii="Source Code Pro" w:eastAsia="Times New Roman" w:hAnsi="Source Code Pro" w:cs="Courier New"/>
+          <w:color w:val="CC7832"/>
+          <w:sz w:val="20"/>
+          <w:szCs w:val="20"/>
+          <w:lang w:eastAsia="fr-FR"/>
+        </w:rPr>
+        <w:t>;</w:t>
+      </w:r>
+      <w:r>
+        <w:rPr>
+          <w:rFonts w:ascii="Source Code Pro" w:eastAsia="Times New Roman" w:hAnsi="Source Code Pro" w:cs="Courier New"/>
+          <w:color w:val="CC7832"/>
+          <w:sz w:val="20"/>
+          <w:szCs w:val="20"/>
+          <w:lang w:eastAsia="fr-FR"/>
+        </w:rPr>
+        <w:br/>
+      </w:r>
       <w:r>
         <w:rPr>
           <w:rFonts w:ascii="Source Code Pro" w:eastAsia="Times New Roman" w:hAnsi="Source Code Pro" w:cs="Courier New"/>
@@ -416,9 +274,8 @@
           <w:szCs w:val="20"/>
           <w:lang w:eastAsia="fr-FR"/>
         </w:rPr>
-        <w:t xml:space="preserve"> </w:t>
-      </w:r>
-      <w:proofErr w:type="spellStart"/>
+        <w:t xml:space="preserve">const </w:t>
+      </w:r>
       <w:r>
         <w:rPr>
           <w:rFonts w:ascii="Source Code Pro" w:eastAsia="Times New Roman" w:hAnsi="Source Code Pro" w:cs="Courier New"/>
@@ -427,9 +284,18 @@
           <w:szCs w:val="20"/>
           <w:lang w:eastAsia="fr-FR"/>
         </w:rPr>
-        <w:t>logger</w:t>
-      </w:r>
-      <w:proofErr w:type="spellEnd"/>
+        <w:t xml:space="preserve">fs = </w:t>
+      </w:r>
+      <w:r>
+        <w:rPr>
+          <w:rFonts w:ascii="Source Code Pro" w:eastAsia="Times New Roman" w:hAnsi="Source Code Pro" w:cs="Courier New"/>
+          <w:color w:val="FFC66D"/>
+          <w:sz w:val="20"/>
+          <w:szCs w:val="20"/>
+          <w:lang w:eastAsia="fr-FR"/>
+        </w:rPr>
+        <w:t>require</w:t>
+      </w:r>
       <w:r>
         <w:rPr>
           <w:rFonts w:ascii="Source Code Pro" w:eastAsia="Times New Roman" w:hAnsi="Source Code Pro" w:cs="Courier New"/>
@@ -438,20 +304,18 @@
           <w:szCs w:val="20"/>
           <w:lang w:eastAsia="fr-FR"/>
         </w:rPr>
-        <w:t xml:space="preserve"> = </w:t>
-      </w:r>
-      <w:proofErr w:type="spellStart"/>
-      <w:r>
-        <w:rPr>
-          <w:rFonts w:ascii="Source Code Pro" w:eastAsia="Times New Roman" w:hAnsi="Source Code Pro" w:cs="Courier New"/>
-          <w:color w:val="FFC66D"/>
-          <w:sz w:val="20"/>
-          <w:szCs w:val="20"/>
-          <w:lang w:eastAsia="fr-FR"/>
-        </w:rPr>
-        <w:t>require</w:t>
-      </w:r>
-      <w:proofErr w:type="spellEnd"/>
+        <w:t>(</w:t>
+      </w:r>
+      <w:r>
+        <w:rPr>
+          <w:rFonts w:ascii="Source Code Pro" w:eastAsia="Times New Roman" w:hAnsi="Source Code Pro" w:cs="Courier New"/>
+          <w:color w:val="6A8759"/>
+          <w:sz w:val="20"/>
+          <w:szCs w:val="20"/>
+          <w:lang w:eastAsia="fr-FR"/>
+        </w:rPr>
+        <w:t>'fs'</w:t>
+      </w:r>
       <w:r>
         <w:rPr>
           <w:rFonts w:ascii="Source Code Pro" w:eastAsia="Times New Roman" w:hAnsi="Source Code Pro" w:cs="Courier New"/>
@@ -460,48 +324,6 @@
           <w:szCs w:val="20"/>
           <w:lang w:eastAsia="fr-FR"/>
         </w:rPr>
-        <w:t>(</w:t>
-      </w:r>
-      <w:r>
-        <w:rPr>
-          <w:rFonts w:ascii="Source Code Pro" w:eastAsia="Times New Roman" w:hAnsi="Source Code Pro" w:cs="Courier New"/>
-          <w:color w:val="6A8759"/>
-          <w:sz w:val="20"/>
-          <w:szCs w:val="20"/>
-          <w:lang w:eastAsia="fr-FR"/>
-        </w:rPr>
-        <w:t>'</w:t>
-      </w:r>
-      <w:proofErr w:type="spellStart"/>
-      <w:r>
-        <w:rPr>
-          <w:rFonts w:ascii="Source Code Pro" w:eastAsia="Times New Roman" w:hAnsi="Source Code Pro" w:cs="Courier New"/>
-          <w:color w:val="6A8759"/>
-          <w:sz w:val="20"/>
-          <w:szCs w:val="20"/>
-          <w:lang w:eastAsia="fr-FR"/>
-        </w:rPr>
-        <w:t>morgan</w:t>
-      </w:r>
-      <w:proofErr w:type="spellEnd"/>
-      <w:r>
-        <w:rPr>
-          <w:rFonts w:ascii="Source Code Pro" w:eastAsia="Times New Roman" w:hAnsi="Source Code Pro" w:cs="Courier New"/>
-          <w:color w:val="6A8759"/>
-          <w:sz w:val="20"/>
-          <w:szCs w:val="20"/>
-          <w:lang w:eastAsia="fr-FR"/>
-        </w:rPr>
-        <w:t>'</w:t>
-      </w:r>
-      <w:r>
-        <w:rPr>
-          <w:rFonts w:ascii="Source Code Pro" w:eastAsia="Times New Roman" w:hAnsi="Source Code Pro" w:cs="Courier New"/>
-          <w:color w:val="A9B7C6"/>
-          <w:sz w:val="20"/>
-          <w:szCs w:val="20"/>
-          <w:lang w:eastAsia="fr-FR"/>
-        </w:rPr>
         <w:t>)</w:t>
       </w:r>
       <w:r>
@@ -524,7 +346,16 @@
         </w:rPr>
         <w:br/>
       </w:r>
-      <w:proofErr w:type="spellStart"/>
+      <w:r>
+        <w:rPr>
+          <w:rFonts w:ascii="Source Code Pro" w:eastAsia="Times New Roman" w:hAnsi="Source Code Pro" w:cs="Courier New"/>
+          <w:color w:val="CC7832"/>
+          <w:sz w:val="20"/>
+          <w:szCs w:val="20"/>
+          <w:lang w:eastAsia="fr-FR"/>
+        </w:rPr>
+        <w:br/>
+      </w:r>
       <w:r>
         <w:rPr>
           <w:rFonts w:ascii="Source Code Pro" w:eastAsia="Times New Roman" w:hAnsi="Source Code Pro" w:cs="Courier New"/>
@@ -535,9 +366,201 @@
           <w:szCs w:val="20"/>
           <w:lang w:eastAsia="fr-FR"/>
         </w:rPr>
-        <w:t>const</w:t>
-      </w:r>
-      <w:proofErr w:type="spellEnd"/>
+        <w:t xml:space="preserve">let </w:t>
+      </w:r>
+      <w:r>
+        <w:rPr>
+          <w:rFonts w:ascii="Source Code Pro" w:eastAsia="Times New Roman" w:hAnsi="Source Code Pro" w:cs="Courier New"/>
+          <w:color w:val="A9B7C6"/>
+          <w:sz w:val="20"/>
+          <w:szCs w:val="20"/>
+          <w:lang w:eastAsia="fr-FR"/>
+        </w:rPr>
+        <w:t>logStream = fs.</w:t>
+      </w:r>
+      <w:r>
+        <w:rPr>
+          <w:rFonts w:ascii="Source Code Pro" w:eastAsia="Times New Roman" w:hAnsi="Source Code Pro" w:cs="Courier New"/>
+          <w:color w:val="FFC66D"/>
+          <w:sz w:val="20"/>
+          <w:szCs w:val="20"/>
+          <w:lang w:eastAsia="fr-FR"/>
+        </w:rPr>
+        <w:t>createWriteStream</w:t>
+      </w:r>
+      <w:r>
+        <w:rPr>
+          <w:rFonts w:ascii="Source Code Pro" w:eastAsia="Times New Roman" w:hAnsi="Source Code Pro" w:cs="Courier New"/>
+          <w:color w:val="A9B7C6"/>
+          <w:sz w:val="20"/>
+          <w:szCs w:val="20"/>
+          <w:lang w:eastAsia="fr-FR"/>
+        </w:rPr>
+        <w:t xml:space="preserve">(__dirname + </w:t>
+      </w:r>
+      <w:r>
+        <w:rPr>
+          <w:rFonts w:ascii="Source Code Pro" w:eastAsia="Times New Roman" w:hAnsi="Source Code Pro" w:cs="Courier New"/>
+          <w:color w:val="6A8759"/>
+          <w:sz w:val="20"/>
+          <w:szCs w:val="20"/>
+          <w:lang w:eastAsia="fr-FR"/>
+        </w:rPr>
+        <w:t>'/log.txt'</w:t>
+      </w:r>
+      <w:r>
+        <w:rPr>
+          <w:rFonts w:ascii="Source Code Pro" w:eastAsia="Times New Roman" w:hAnsi="Source Code Pro" w:cs="Courier New"/>
+          <w:color w:val="CC7832"/>
+          <w:sz w:val="20"/>
+          <w:szCs w:val="20"/>
+          <w:lang w:eastAsia="fr-FR"/>
+        </w:rPr>
+        <w:t xml:space="preserve">, </w:t>
+      </w:r>
+      <w:r>
+        <w:rPr>
+          <w:rFonts w:ascii="Source Code Pro" w:eastAsia="Times New Roman" w:hAnsi="Source Code Pro" w:cs="Courier New"/>
+          <w:color w:val="A9B7C6"/>
+          <w:sz w:val="20"/>
+          <w:szCs w:val="20"/>
+          <w:lang w:eastAsia="fr-FR"/>
+        </w:rPr>
+        <w:t>{</w:t>
+      </w:r>
+      <w:r>
+        <w:rPr>
+          <w:rFonts w:ascii="Source Code Pro" w:eastAsia="Times New Roman" w:hAnsi="Source Code Pro" w:cs="Courier New"/>
+          <w:color w:val="A9B7C6"/>
+          <w:sz w:val="20"/>
+          <w:szCs w:val="20"/>
+          <w:lang w:eastAsia="fr-FR"/>
+        </w:rPr>
+        <w:br/>
+        <w:t xml:space="preserve">    </w:t>
+      </w:r>
+      <w:r>
+        <w:rPr>
+          <w:rFonts w:ascii="Source Code Pro" w:eastAsia="Times New Roman" w:hAnsi="Source Code Pro" w:cs="Courier New"/>
+          <w:color w:val="9876AA"/>
+          <w:sz w:val="20"/>
+          <w:szCs w:val="20"/>
+          <w:lang w:eastAsia="fr-FR"/>
+        </w:rPr>
+        <w:t>flags</w:t>
+      </w:r>
+      <w:r>
+        <w:rPr>
+          <w:rFonts w:ascii="Source Code Pro" w:eastAsia="Times New Roman" w:hAnsi="Source Code Pro" w:cs="Courier New"/>
+          <w:color w:val="A9B7C6"/>
+          <w:sz w:val="20"/>
+          <w:szCs w:val="20"/>
+          <w:lang w:eastAsia="fr-FR"/>
+        </w:rPr>
+        <w:t xml:space="preserve">: </w:t>
+      </w:r>
+      <w:r>
+        <w:rPr>
+          <w:rFonts w:ascii="Source Code Pro" w:eastAsia="Times New Roman" w:hAnsi="Source Code Pro" w:cs="Courier New"/>
+          <w:color w:val="6A8759"/>
+          <w:sz w:val="20"/>
+          <w:szCs w:val="20"/>
+          <w:lang w:eastAsia="fr-FR"/>
+        </w:rPr>
+        <w:t>'a'</w:t>
+      </w:r>
+      <w:r>
+        <w:rPr>
+          <w:rFonts w:ascii="Source Code Pro" w:eastAsia="Times New Roman" w:hAnsi="Source Code Pro" w:cs="Courier New"/>
+          <w:color w:val="CC7832"/>
+          <w:sz w:val="20"/>
+          <w:szCs w:val="20"/>
+          <w:lang w:eastAsia="fr-FR"/>
+        </w:rPr>
+        <w:t>,</w:t>
+      </w:r>
+      <w:r>
+        <w:rPr>
+          <w:rFonts w:ascii="Source Code Pro" w:eastAsia="Times New Roman" w:hAnsi="Source Code Pro" w:cs="Courier New"/>
+          <w:color w:val="CC7832"/>
+          <w:sz w:val="20"/>
+          <w:szCs w:val="20"/>
+          <w:lang w:eastAsia="fr-FR"/>
+        </w:rPr>
+        <w:br/>
+        <w:t xml:space="preserve">    </w:t>
+      </w:r>
+      <w:r>
+        <w:rPr>
+          <w:rFonts w:ascii="Source Code Pro" w:eastAsia="Times New Roman" w:hAnsi="Source Code Pro" w:cs="Courier New"/>
+          <w:color w:val="9876AA"/>
+          <w:sz w:val="20"/>
+          <w:szCs w:val="20"/>
+          <w:lang w:eastAsia="fr-FR"/>
+        </w:rPr>
+        <w:t>defaultEncoding</w:t>
+      </w:r>
+      <w:r>
+        <w:rPr>
+          <w:rFonts w:ascii="Source Code Pro" w:eastAsia="Times New Roman" w:hAnsi="Source Code Pro" w:cs="Courier New"/>
+          <w:color w:val="A9B7C6"/>
+          <w:sz w:val="20"/>
+          <w:szCs w:val="20"/>
+          <w:lang w:eastAsia="fr-FR"/>
+        </w:rPr>
+        <w:t xml:space="preserve">: </w:t>
+      </w:r>
+      <w:r>
+        <w:rPr>
+          <w:rFonts w:ascii="Source Code Pro" w:eastAsia="Times New Roman" w:hAnsi="Source Code Pro" w:cs="Courier New"/>
+          <w:color w:val="6A8759"/>
+          <w:sz w:val="20"/>
+          <w:szCs w:val="20"/>
+          <w:lang w:eastAsia="fr-FR"/>
+        </w:rPr>
+        <w:t>'utf8'</w:t>
+      </w:r>
+      <w:r>
+        <w:rPr>
+          <w:rFonts w:ascii="Source Code Pro" w:eastAsia="Times New Roman" w:hAnsi="Source Code Pro" w:cs="Courier New"/>
+          <w:color w:val="CC7832"/>
+          <w:sz w:val="20"/>
+          <w:szCs w:val="20"/>
+          <w:lang w:eastAsia="fr-FR"/>
+        </w:rPr>
+        <w:t>,</w:t>
+      </w:r>
+      <w:r>
+        <w:rPr>
+          <w:rFonts w:ascii="Source Code Pro" w:eastAsia="Times New Roman" w:hAnsi="Source Code Pro" w:cs="Courier New"/>
+          <w:color w:val="CC7832"/>
+          <w:sz w:val="20"/>
+          <w:szCs w:val="20"/>
+          <w:lang w:eastAsia="fr-FR"/>
+        </w:rPr>
+        <w:br/>
+        <w:t xml:space="preserve">    </w:t>
+      </w:r>
+      <w:r>
+        <w:rPr>
+          <w:rFonts w:ascii="Source Code Pro" w:eastAsia="Times New Roman" w:hAnsi="Source Code Pro" w:cs="Courier New"/>
+          <w:color w:val="9876AA"/>
+          <w:sz w:val="20"/>
+          <w:szCs w:val="20"/>
+          <w:lang w:eastAsia="fr-FR"/>
+        </w:rPr>
+        <w:t>fd</w:t>
+      </w:r>
+      <w:r>
+        <w:rPr>
+          <w:rFonts w:ascii="Source Code Pro" w:eastAsia="Times New Roman" w:hAnsi="Source Code Pro" w:cs="Courier New"/>
+          <w:color w:val="A9B7C6"/>
+          <w:sz w:val="20"/>
+          <w:szCs w:val="20"/>
+          <w:lang w:eastAsia="fr-FR"/>
+        </w:rPr>
+        <w:t xml:space="preserve">: </w:t>
+      </w:r>
       <w:r>
         <w:rPr>
           <w:rFonts w:ascii="Source Code Pro" w:eastAsia="Times New Roman" w:hAnsi="Source Code Pro" w:cs="Courier New"/>
@@ -548,9 +571,39 @@
           <w:szCs w:val="20"/>
           <w:lang w:eastAsia="fr-FR"/>
         </w:rPr>
-        <w:t xml:space="preserve"> </w:t>
-      </w:r>
-      <w:proofErr w:type="spellStart"/>
+        <w:t>null</w:t>
+      </w:r>
+      <w:r>
+        <w:rPr>
+          <w:rFonts w:ascii="Source Code Pro" w:eastAsia="Times New Roman" w:hAnsi="Source Code Pro" w:cs="Courier New"/>
+          <w:color w:val="CC7832"/>
+          <w:sz w:val="20"/>
+          <w:szCs w:val="20"/>
+          <w:lang w:eastAsia="fr-FR"/>
+        </w:rPr>
+        <w:t>,</w:t>
+      </w:r>
+      <w:r>
+        <w:rPr>
+          <w:rFonts w:ascii="Source Code Pro" w:eastAsia="Times New Roman" w:hAnsi="Source Code Pro" w:cs="Courier New"/>
+          <w:color w:val="CC7832"/>
+          <w:sz w:val="20"/>
+          <w:szCs w:val="20"/>
+          <w:lang w:eastAsia="fr-FR"/>
+        </w:rPr>
+        <w:br/>
+        <w:t xml:space="preserve">    </w:t>
+      </w:r>
+      <w:r>
+        <w:rPr>
+          <w:rFonts w:ascii="Source Code Pro" w:eastAsia="Times New Roman" w:hAnsi="Source Code Pro" w:cs="Courier New"/>
+          <w:color w:val="9876AA"/>
+          <w:sz w:val="20"/>
+          <w:szCs w:val="20"/>
+          <w:lang w:eastAsia="fr-FR"/>
+        </w:rPr>
+        <w:t>mode</w:t>
+      </w:r>
       <w:r>
         <w:rPr>
           <w:rFonts w:ascii="Source Code Pro" w:eastAsia="Times New Roman" w:hAnsi="Source Code Pro" w:cs="Courier New"/>
@@ -559,9 +612,49 @@
           <w:szCs w:val="20"/>
           <w:lang w:eastAsia="fr-FR"/>
         </w:rPr>
-        <w:t>fs</w:t>
-      </w:r>
-      <w:proofErr w:type="spellEnd"/>
+        <w:t xml:space="preserve">: </w:t>
+      </w:r>
+      <w:r>
+        <w:rPr>
+          <w:rFonts w:ascii="Source Code Pro" w:eastAsia="Times New Roman" w:hAnsi="Source Code Pro" w:cs="Courier New"/>
+          <w:color w:val="6897BB"/>
+          <w:sz w:val="20"/>
+          <w:szCs w:val="20"/>
+          <w:lang w:eastAsia="fr-FR"/>
+        </w:rPr>
+        <w:t>0o666</w:t>
+      </w:r>
+      <w:r>
+        <w:rPr>
+          <w:rFonts w:ascii="Source Code Pro" w:eastAsia="Times New Roman" w:hAnsi="Source Code Pro" w:cs="Courier New"/>
+          <w:color w:val="CC7832"/>
+          <w:sz w:val="20"/>
+          <w:szCs w:val="20"/>
+          <w:lang w:eastAsia="fr-FR"/>
+        </w:rPr>
+        <w:t>,</w:t>
+      </w:r>
+      <w:r>
+        <w:rPr>
+          <w:rFonts w:ascii="Source Code Pro" w:eastAsia="Times New Roman" w:hAnsi="Source Code Pro" w:cs="Courier New"/>
+          <w:color w:val="CC7832"/>
+          <w:sz w:val="20"/>
+          <w:szCs w:val="20"/>
+          <w:lang w:eastAsia="fr-FR"/>
+        </w:rPr>
+        <w:br/>
+        <w:t xml:space="preserve">    </w:t>
+      </w:r>
+      <w:r>
+        <w:rPr>
+          <w:rFonts w:ascii="Source Code Pro" w:eastAsia="Times New Roman" w:hAnsi="Source Code Pro" w:cs="Courier New"/>
+          <w:color w:val="9876AA"/>
+          <w:sz w:val="20"/>
+          <w:szCs w:val="20"/>
+          <w:lang w:eastAsia="fr-FR"/>
+        </w:rPr>
+        <w:t>autoClose</w:t>
+      </w:r>
       <w:r>
         <w:rPr>
           <w:rFonts w:ascii="Source Code Pro" w:eastAsia="Times New Roman" w:hAnsi="Source Code Pro" w:cs="Courier New"/>
@@ -570,101 +663,7 @@
           <w:szCs w:val="20"/>
           <w:lang w:eastAsia="fr-FR"/>
         </w:rPr>
-        <w:t xml:space="preserve"> = </w:t>
-      </w:r>
-      <w:proofErr w:type="spellStart"/>
-      <w:r>
-        <w:rPr>
-          <w:rFonts w:ascii="Source Code Pro" w:eastAsia="Times New Roman" w:hAnsi="Source Code Pro" w:cs="Courier New"/>
-          <w:color w:val="FFC66D"/>
-          <w:sz w:val="20"/>
-          <w:szCs w:val="20"/>
-          <w:lang w:eastAsia="fr-FR"/>
-        </w:rPr>
-        <w:t>require</w:t>
-      </w:r>
-      <w:proofErr w:type="spellEnd"/>
-      <w:r>
-        <w:rPr>
-          <w:rFonts w:ascii="Source Code Pro" w:eastAsia="Times New Roman" w:hAnsi="Source Code Pro" w:cs="Courier New"/>
-          <w:color w:val="A9B7C6"/>
-          <w:sz w:val="20"/>
-          <w:szCs w:val="20"/>
-          <w:lang w:eastAsia="fr-FR"/>
-        </w:rPr>
-        <w:t>(</w:t>
-      </w:r>
-      <w:r>
-        <w:rPr>
-          <w:rFonts w:ascii="Source Code Pro" w:eastAsia="Times New Roman" w:hAnsi="Source Code Pro" w:cs="Courier New"/>
-          <w:color w:val="6A8759"/>
-          <w:sz w:val="20"/>
-          <w:szCs w:val="20"/>
-          <w:lang w:eastAsia="fr-FR"/>
-        </w:rPr>
-        <w:t>'</w:t>
-      </w:r>
-      <w:proofErr w:type="spellStart"/>
-      <w:r>
-        <w:rPr>
-          <w:rFonts w:ascii="Source Code Pro" w:eastAsia="Times New Roman" w:hAnsi="Source Code Pro" w:cs="Courier New"/>
-          <w:color w:val="6A8759"/>
-          <w:sz w:val="20"/>
-          <w:szCs w:val="20"/>
-          <w:lang w:eastAsia="fr-FR"/>
-        </w:rPr>
-        <w:t>fs</w:t>
-      </w:r>
-      <w:proofErr w:type="spellEnd"/>
-      <w:r>
-        <w:rPr>
-          <w:rFonts w:ascii="Source Code Pro" w:eastAsia="Times New Roman" w:hAnsi="Source Code Pro" w:cs="Courier New"/>
-          <w:color w:val="6A8759"/>
-          <w:sz w:val="20"/>
-          <w:szCs w:val="20"/>
-          <w:lang w:eastAsia="fr-FR"/>
-        </w:rPr>
-        <w:t>'</w:t>
-      </w:r>
-      <w:r>
-        <w:rPr>
-          <w:rFonts w:ascii="Source Code Pro" w:eastAsia="Times New Roman" w:hAnsi="Source Code Pro" w:cs="Courier New"/>
-          <w:color w:val="A9B7C6"/>
-          <w:sz w:val="20"/>
-          <w:szCs w:val="20"/>
-          <w:lang w:eastAsia="fr-FR"/>
-        </w:rPr>
-        <w:t>)</w:t>
-      </w:r>
-      <w:r>
-        <w:rPr>
-          <w:rFonts w:ascii="Source Code Pro" w:eastAsia="Times New Roman" w:hAnsi="Source Code Pro" w:cs="Courier New"/>
-          <w:color w:val="CC7832"/>
-          <w:sz w:val="20"/>
-          <w:szCs w:val="20"/>
-          <w:lang w:eastAsia="fr-FR"/>
-        </w:rPr>
-        <w:t>;</w:t>
-      </w:r>
-      <w:r>
-        <w:rPr>
-          <w:rFonts w:ascii="Source Code Pro" w:eastAsia="Times New Roman" w:hAnsi="Source Code Pro" w:cs="Courier New"/>
-          <w:color w:val="CC7832"/>
-          <w:sz w:val="20"/>
-          <w:szCs w:val="20"/>
-          <w:lang w:eastAsia="fr-FR"/>
-        </w:rPr>
-        <w:br/>
-      </w:r>
-      <w:r>
-        <w:rPr>
-          <w:rFonts w:ascii="Source Code Pro" w:eastAsia="Times New Roman" w:hAnsi="Source Code Pro" w:cs="Courier New"/>
-          <w:color w:val="CC7832"/>
-          <w:sz w:val="20"/>
-          <w:szCs w:val="20"/>
-          <w:lang w:eastAsia="fr-FR"/>
-        </w:rPr>
-        <w:br/>
+        <w:t xml:space="preserve">: </w:t>
       </w:r>
       <w:r>
         <w:rPr>
@@ -676,118 +675,22 @@
           <w:szCs w:val="20"/>
           <w:lang w:eastAsia="fr-FR"/>
         </w:rPr>
-        <w:t xml:space="preserve">let </w:t>
-      </w:r>
-      <w:proofErr w:type="spellStart"/>
-      <w:r>
-        <w:rPr>
-          <w:rFonts w:ascii="Source Code Pro" w:eastAsia="Times New Roman" w:hAnsi="Source Code Pro" w:cs="Courier New"/>
-          <w:color w:val="A9B7C6"/>
-          <w:sz w:val="20"/>
-          <w:szCs w:val="20"/>
-          <w:lang w:eastAsia="fr-FR"/>
-        </w:rPr>
-        <w:t>logStream</w:t>
-      </w:r>
-      <w:proofErr w:type="spellEnd"/>
-      <w:r>
-        <w:rPr>
-          <w:rFonts w:ascii="Source Code Pro" w:eastAsia="Times New Roman" w:hAnsi="Source Code Pro" w:cs="Courier New"/>
-          <w:color w:val="A9B7C6"/>
-          <w:sz w:val="20"/>
-          <w:szCs w:val="20"/>
-          <w:lang w:eastAsia="fr-FR"/>
-        </w:rPr>
-        <w:t xml:space="preserve"> = </w:t>
-      </w:r>
-      <w:proofErr w:type="spellStart"/>
-      <w:r>
-        <w:rPr>
-          <w:rFonts w:ascii="Source Code Pro" w:eastAsia="Times New Roman" w:hAnsi="Source Code Pro" w:cs="Courier New"/>
-          <w:color w:val="A9B7C6"/>
-          <w:sz w:val="20"/>
-          <w:szCs w:val="20"/>
-          <w:lang w:eastAsia="fr-FR"/>
-        </w:rPr>
-        <w:t>fs.</w:t>
-      </w:r>
-      <w:r>
-        <w:rPr>
-          <w:rFonts w:ascii="Source Code Pro" w:eastAsia="Times New Roman" w:hAnsi="Source Code Pro" w:cs="Courier New"/>
-          <w:color w:val="FFC66D"/>
-          <w:sz w:val="20"/>
-          <w:szCs w:val="20"/>
-          <w:lang w:eastAsia="fr-FR"/>
-        </w:rPr>
-        <w:t>createWriteStream</w:t>
-      </w:r>
-      <w:proofErr w:type="spellEnd"/>
-      <w:r>
-        <w:rPr>
-          <w:rFonts w:ascii="Source Code Pro" w:eastAsia="Times New Roman" w:hAnsi="Source Code Pro" w:cs="Courier New"/>
-          <w:color w:val="A9B7C6"/>
-          <w:sz w:val="20"/>
-          <w:szCs w:val="20"/>
-          <w:lang w:eastAsia="fr-FR"/>
-        </w:rPr>
-        <w:t>(__</w:t>
-      </w:r>
-      <w:proofErr w:type="spellStart"/>
-      <w:r>
-        <w:rPr>
-          <w:rFonts w:ascii="Source Code Pro" w:eastAsia="Times New Roman" w:hAnsi="Source Code Pro" w:cs="Courier New"/>
-          <w:color w:val="A9B7C6"/>
-          <w:sz w:val="20"/>
-          <w:szCs w:val="20"/>
-          <w:lang w:eastAsia="fr-FR"/>
-        </w:rPr>
-        <w:t>dirname</w:t>
-      </w:r>
-      <w:proofErr w:type="spellEnd"/>
-      <w:r>
-        <w:rPr>
-          <w:rFonts w:ascii="Source Code Pro" w:eastAsia="Times New Roman" w:hAnsi="Source Code Pro" w:cs="Courier New"/>
-          <w:color w:val="A9B7C6"/>
-          <w:sz w:val="20"/>
-          <w:szCs w:val="20"/>
-          <w:lang w:eastAsia="fr-FR"/>
-        </w:rPr>
-        <w:t xml:space="preserve"> + </w:t>
-      </w:r>
-      <w:r>
-        <w:rPr>
-          <w:rFonts w:ascii="Source Code Pro" w:eastAsia="Times New Roman" w:hAnsi="Source Code Pro" w:cs="Courier New"/>
-          <w:color w:val="6A8759"/>
-          <w:sz w:val="20"/>
-          <w:szCs w:val="20"/>
-          <w:lang w:eastAsia="fr-FR"/>
-        </w:rPr>
-        <w:t>'/log.txt'</w:t>
-      </w:r>
-      <w:r>
-        <w:rPr>
-          <w:rFonts w:ascii="Source Code Pro" w:eastAsia="Times New Roman" w:hAnsi="Source Code Pro" w:cs="Courier New"/>
-          <w:color w:val="CC7832"/>
-          <w:sz w:val="20"/>
-          <w:szCs w:val="20"/>
-          <w:lang w:eastAsia="fr-FR"/>
-        </w:rPr>
-        <w:t xml:space="preserve">, </w:t>
-      </w:r>
-      <w:r>
-        <w:rPr>
-          <w:rFonts w:ascii="Source Code Pro" w:eastAsia="Times New Roman" w:hAnsi="Source Code Pro" w:cs="Courier New"/>
-          <w:color w:val="A9B7C6"/>
-          <w:sz w:val="20"/>
-          <w:szCs w:val="20"/>
-          <w:lang w:eastAsia="fr-FR"/>
-        </w:rPr>
-        <w:t>{</w:t>
-      </w:r>
-      <w:r>
-        <w:rPr>
-          <w:rFonts w:ascii="Source Code Pro" w:eastAsia="Times New Roman" w:hAnsi="Source Code Pro" w:cs="Courier New"/>
-          <w:color w:val="A9B7C6"/>
+        <w:t>true</w:t>
+      </w:r>
+      <w:r>
+        <w:rPr>
+          <w:rFonts w:ascii="Source Code Pro" w:eastAsia="Times New Roman" w:hAnsi="Source Code Pro" w:cs="Courier New"/>
+          <w:color w:val="CC7832"/>
+          <w:sz w:val="20"/>
+          <w:szCs w:val="20"/>
+          <w:lang w:eastAsia="fr-FR"/>
+        </w:rPr>
+        <w:t>,</w:t>
+      </w:r>
+      <w:r>
+        <w:rPr>
+          <w:rFonts w:ascii="Source Code Pro" w:eastAsia="Times New Roman" w:hAnsi="Source Code Pro" w:cs="Courier New"/>
+          <w:color w:val="CC7832"/>
           <w:sz w:val="20"/>
           <w:szCs w:val="20"/>
           <w:lang w:eastAsia="fr-FR"/>
@@ -803,7 +706,7 @@
           <w:szCs w:val="20"/>
           <w:lang w:eastAsia="fr-FR"/>
         </w:rPr>
-        <w:t>flags</w:t>
+        <w:t>start</w:t>
       </w:r>
       <w:r>
         <w:rPr>
@@ -818,35 +721,113 @@
       <w:r>
         <w:rPr>
           <w:rFonts w:ascii="Source Code Pro" w:eastAsia="Times New Roman" w:hAnsi="Source Code Pro" w:cs="Courier New"/>
+          <w:color w:val="6897BB"/>
+          <w:sz w:val="20"/>
+          <w:szCs w:val="20"/>
+          <w:lang w:eastAsia="fr-FR"/>
+        </w:rPr>
+        <w:t>0</w:t>
+      </w:r>
+      <w:r>
+        <w:rPr>
+          <w:rFonts w:ascii="Source Code Pro" w:eastAsia="Times New Roman" w:hAnsi="Source Code Pro" w:cs="Courier New"/>
+          <w:color w:val="6897BB"/>
+          <w:sz w:val="20"/>
+          <w:szCs w:val="20"/>
+          <w:lang w:eastAsia="fr-FR"/>
+        </w:rPr>
+        <w:br/>
+      </w:r>
+      <w:r>
+        <w:rPr>
+          <w:rFonts w:ascii="Source Code Pro" w:eastAsia="Times New Roman" w:hAnsi="Source Code Pro" w:cs="Courier New"/>
+          <w:color w:val="A9B7C6"/>
+          <w:sz w:val="20"/>
+          <w:szCs w:val="20"/>
+          <w:lang w:eastAsia="fr-FR"/>
+        </w:rPr>
+        <w:t>})</w:t>
+      </w:r>
+      <w:r>
+        <w:rPr>
+          <w:rFonts w:ascii="Source Code Pro" w:eastAsia="Times New Roman" w:hAnsi="Source Code Pro" w:cs="Courier New"/>
+          <w:color w:val="CC7832"/>
+          <w:sz w:val="20"/>
+          <w:szCs w:val="20"/>
+          <w:lang w:eastAsia="fr-FR"/>
+        </w:rPr>
+        <w:t>;</w:t>
+      </w:r>
+      <w:r>
+        <w:rPr>
+          <w:rFonts w:ascii="Source Code Pro" w:eastAsia="Times New Roman" w:hAnsi="Source Code Pro" w:cs="Courier New"/>
+          <w:color w:val="CC7832"/>
+          <w:sz w:val="20"/>
+          <w:szCs w:val="20"/>
+          <w:lang w:eastAsia="fr-FR"/>
+        </w:rPr>
+        <w:br/>
+      </w:r>
+      <w:r>
+        <w:rPr>
+          <w:rFonts w:ascii="Source Code Pro" w:eastAsia="Times New Roman" w:hAnsi="Source Code Pro" w:cs="Courier New"/>
+          <w:color w:val="A9B7C6"/>
+          <w:sz w:val="20"/>
+          <w:szCs w:val="20"/>
+          <w:lang w:eastAsia="fr-FR"/>
+        </w:rPr>
+        <w:t>app.</w:t>
+      </w:r>
+      <w:r>
+        <w:rPr>
+          <w:rFonts w:ascii="Source Code Pro" w:eastAsia="Times New Roman" w:hAnsi="Source Code Pro" w:cs="Courier New"/>
+          <w:color w:val="FFC66D"/>
+          <w:sz w:val="20"/>
+          <w:szCs w:val="20"/>
+          <w:lang w:eastAsia="fr-FR"/>
+        </w:rPr>
+        <w:t>use</w:t>
+      </w:r>
+      <w:r>
+        <w:rPr>
+          <w:rFonts w:ascii="Source Code Pro" w:eastAsia="Times New Roman" w:hAnsi="Source Code Pro" w:cs="Courier New"/>
+          <w:color w:val="A9B7C6"/>
+          <w:sz w:val="20"/>
+          <w:szCs w:val="20"/>
+          <w:lang w:eastAsia="fr-FR"/>
+        </w:rPr>
+        <w:t>(logger(</w:t>
+      </w:r>
+      <w:r>
+        <w:rPr>
+          <w:rFonts w:ascii="Source Code Pro" w:eastAsia="Times New Roman" w:hAnsi="Source Code Pro" w:cs="Courier New"/>
           <w:color w:val="6A8759"/>
           <w:sz w:val="20"/>
           <w:szCs w:val="20"/>
           <w:lang w:eastAsia="fr-FR"/>
         </w:rPr>
-        <w:t>'a'</w:t>
-      </w:r>
-      <w:r>
-        <w:rPr>
-          <w:rFonts w:ascii="Source Code Pro" w:eastAsia="Times New Roman" w:hAnsi="Source Code Pro" w:cs="Courier New"/>
-          <w:color w:val="CC7832"/>
-          <w:sz w:val="20"/>
-          <w:szCs w:val="20"/>
-          <w:lang w:eastAsia="fr-FR"/>
-        </w:rPr>
-        <w:t>,</w:t>
-      </w:r>
-      <w:r>
-        <w:rPr>
-          <w:rFonts w:ascii="Source Code Pro" w:eastAsia="Times New Roman" w:hAnsi="Source Code Pro" w:cs="Courier New"/>
-          <w:color w:val="CC7832"/>
-          <w:sz w:val="20"/>
-          <w:szCs w:val="20"/>
-          <w:lang w:eastAsia="fr-FR"/>
-        </w:rPr>
-        <w:br/>
-        <w:t xml:space="preserve">    </w:t>
-      </w:r>
-      <w:proofErr w:type="spellStart"/>
+        <w:t>'combined'</w:t>
+      </w:r>
+      <w:r>
+        <w:rPr>
+          <w:rFonts w:ascii="Source Code Pro" w:eastAsia="Times New Roman" w:hAnsi="Source Code Pro" w:cs="Courier New"/>
+          <w:color w:val="CC7832"/>
+          <w:sz w:val="20"/>
+          <w:szCs w:val="20"/>
+          <w:lang w:eastAsia="fr-FR"/>
+        </w:rPr>
+        <w:t xml:space="preserve">, </w:t>
+      </w:r>
+      <w:r>
+        <w:rPr>
+          <w:rFonts w:ascii="Source Code Pro" w:eastAsia="Times New Roman" w:hAnsi="Source Code Pro" w:cs="Courier New"/>
+          <w:color w:val="A9B7C6"/>
+          <w:sz w:val="20"/>
+          <w:szCs w:val="20"/>
+          <w:lang w:eastAsia="fr-FR"/>
+        </w:rPr>
+        <w:t>{</w:t>
+      </w:r>
       <w:r>
         <w:rPr>
           <w:rFonts w:ascii="Source Code Pro" w:eastAsia="Times New Roman" w:hAnsi="Source Code Pro" w:cs="Courier New"/>
@@ -855,9 +836,8 @@
           <w:szCs w:val="20"/>
           <w:lang w:eastAsia="fr-FR"/>
         </w:rPr>
-        <w:t>defaultEncoding</w:t>
-      </w:r>
-      <w:proofErr w:type="spellEnd"/>
+        <w:t>stream</w:t>
+      </w:r>
       <w:r>
         <w:rPr>
           <w:rFonts w:ascii="Source Code Pro" w:eastAsia="Times New Roman" w:hAnsi="Source Code Pro" w:cs="Courier New"/>
@@ -866,425 +846,7 @@
           <w:szCs w:val="20"/>
           <w:lang w:eastAsia="fr-FR"/>
         </w:rPr>
-        <w:t xml:space="preserve">: </w:t>
-      </w:r>
-      <w:r>
-        <w:rPr>
-          <w:rFonts w:ascii="Source Code Pro" w:eastAsia="Times New Roman" w:hAnsi="Source Code Pro" w:cs="Courier New"/>
-          <w:color w:val="6A8759"/>
-          <w:sz w:val="20"/>
-          <w:szCs w:val="20"/>
-          <w:lang w:eastAsia="fr-FR"/>
-        </w:rPr>
-        <w:t>'utf8'</w:t>
-      </w:r>
-      <w:r>
-        <w:rPr>
-          <w:rFonts w:ascii="Source Code Pro" w:eastAsia="Times New Roman" w:hAnsi="Source Code Pro" w:cs="Courier New"/>
-          <w:color w:val="CC7832"/>
-          <w:sz w:val="20"/>
-          <w:szCs w:val="20"/>
-          <w:lang w:eastAsia="fr-FR"/>
-        </w:rPr>
-        <w:t>,</w:t>
-      </w:r>
-      <w:r>
-        <w:rPr>
-          <w:rFonts w:ascii="Source Code Pro" w:eastAsia="Times New Roman" w:hAnsi="Source Code Pro" w:cs="Courier New"/>
-          <w:color w:val="CC7832"/>
-          <w:sz w:val="20"/>
-          <w:szCs w:val="20"/>
-          <w:lang w:eastAsia="fr-FR"/>
-        </w:rPr>
-        <w:br/>
-        <w:t xml:space="preserve">    </w:t>
-      </w:r>
-      <w:proofErr w:type="spellStart"/>
-      <w:r>
-        <w:rPr>
-          <w:rFonts w:ascii="Source Code Pro" w:eastAsia="Times New Roman" w:hAnsi="Source Code Pro" w:cs="Courier New"/>
-          <w:color w:val="9876AA"/>
-          <w:sz w:val="20"/>
-          <w:szCs w:val="20"/>
-          <w:lang w:eastAsia="fr-FR"/>
-        </w:rPr>
-        <w:t>fd</w:t>
-      </w:r>
-      <w:proofErr w:type="spellEnd"/>
-      <w:r>
-        <w:rPr>
-          <w:rFonts w:ascii="Source Code Pro" w:eastAsia="Times New Roman" w:hAnsi="Source Code Pro" w:cs="Courier New"/>
-          <w:color w:val="A9B7C6"/>
-          <w:sz w:val="20"/>
-          <w:szCs w:val="20"/>
-          <w:lang w:eastAsia="fr-FR"/>
-        </w:rPr>
-        <w:t xml:space="preserve">: </w:t>
-      </w:r>
-      <w:proofErr w:type="spellStart"/>
-      <w:r>
-        <w:rPr>
-          <w:rFonts w:ascii="Source Code Pro" w:eastAsia="Times New Roman" w:hAnsi="Source Code Pro" w:cs="Courier New"/>
-          <w:b/>
-          <w:bCs/>
-          <w:color w:val="CC7832"/>
-          <w:sz w:val="20"/>
-          <w:szCs w:val="20"/>
-          <w:lang w:eastAsia="fr-FR"/>
-        </w:rPr>
-        <w:t>null</w:t>
-      </w:r>
-      <w:proofErr w:type="spellEnd"/>
-      <w:r>
-        <w:rPr>
-          <w:rFonts w:ascii="Source Code Pro" w:eastAsia="Times New Roman" w:hAnsi="Source Code Pro" w:cs="Courier New"/>
-          <w:color w:val="CC7832"/>
-          <w:sz w:val="20"/>
-          <w:szCs w:val="20"/>
-          <w:lang w:eastAsia="fr-FR"/>
-        </w:rPr>
-        <w:t>,</w:t>
-      </w:r>
-      <w:r>
-        <w:rPr>
-          <w:rFonts w:ascii="Source Code Pro" w:eastAsia="Times New Roman" w:hAnsi="Source Code Pro" w:cs="Courier New"/>
-          <w:color w:val="CC7832"/>
-          <w:sz w:val="20"/>
-          <w:szCs w:val="20"/>
-          <w:lang w:eastAsia="fr-FR"/>
-        </w:rPr>
-        <w:br/>
-        <w:t xml:space="preserve">    </w:t>
-      </w:r>
-      <w:r>
-        <w:rPr>
-          <w:rFonts w:ascii="Source Code Pro" w:eastAsia="Times New Roman" w:hAnsi="Source Code Pro" w:cs="Courier New"/>
-          <w:color w:val="9876AA"/>
-          <w:sz w:val="20"/>
-          <w:szCs w:val="20"/>
-          <w:lang w:eastAsia="fr-FR"/>
-        </w:rPr>
-        <w:t>mode</w:t>
-      </w:r>
-      <w:r>
-        <w:rPr>
-          <w:rFonts w:ascii="Source Code Pro" w:eastAsia="Times New Roman" w:hAnsi="Source Code Pro" w:cs="Courier New"/>
-          <w:color w:val="A9B7C6"/>
-          <w:sz w:val="20"/>
-          <w:szCs w:val="20"/>
-          <w:lang w:eastAsia="fr-FR"/>
-        </w:rPr>
-        <w:t xml:space="preserve">: </w:t>
-      </w:r>
-      <w:r>
-        <w:rPr>
-          <w:rFonts w:ascii="Source Code Pro" w:eastAsia="Times New Roman" w:hAnsi="Source Code Pro" w:cs="Courier New"/>
-          <w:color w:val="6897BB"/>
-          <w:sz w:val="20"/>
-          <w:szCs w:val="20"/>
-          <w:lang w:eastAsia="fr-FR"/>
-        </w:rPr>
-        <w:t>0o666</w:t>
-      </w:r>
-      <w:r>
-        <w:rPr>
-          <w:rFonts w:ascii="Source Code Pro" w:eastAsia="Times New Roman" w:hAnsi="Source Code Pro" w:cs="Courier New"/>
-          <w:color w:val="CC7832"/>
-          <w:sz w:val="20"/>
-          <w:szCs w:val="20"/>
-          <w:lang w:eastAsia="fr-FR"/>
-        </w:rPr>
-        <w:t>,</w:t>
-      </w:r>
-      <w:r>
-        <w:rPr>
-          <w:rFonts w:ascii="Source Code Pro" w:eastAsia="Times New Roman" w:hAnsi="Source Code Pro" w:cs="Courier New"/>
-          <w:color w:val="CC7832"/>
-          <w:sz w:val="20"/>
-          <w:szCs w:val="20"/>
-          <w:lang w:eastAsia="fr-FR"/>
-        </w:rPr>
-        <w:br/>
-        <w:t xml:space="preserve">    </w:t>
-      </w:r>
-      <w:proofErr w:type="spellStart"/>
-      <w:r>
-        <w:rPr>
-          <w:rFonts w:ascii="Source Code Pro" w:eastAsia="Times New Roman" w:hAnsi="Source Code Pro" w:cs="Courier New"/>
-          <w:color w:val="9876AA"/>
-          <w:sz w:val="20"/>
-          <w:szCs w:val="20"/>
-          <w:lang w:eastAsia="fr-FR"/>
-        </w:rPr>
-        <w:t>autoClose</w:t>
-      </w:r>
-      <w:proofErr w:type="spellEnd"/>
-      <w:r>
-        <w:rPr>
-          <w:rFonts w:ascii="Source Code Pro" w:eastAsia="Times New Roman" w:hAnsi="Source Code Pro" w:cs="Courier New"/>
-          <w:color w:val="A9B7C6"/>
-          <w:sz w:val="20"/>
-          <w:szCs w:val="20"/>
-          <w:lang w:eastAsia="fr-FR"/>
-        </w:rPr>
-        <w:t xml:space="preserve">: </w:t>
-      </w:r>
-      <w:proofErr w:type="spellStart"/>
-      <w:r>
-        <w:rPr>
-          <w:rFonts w:ascii="Source Code Pro" w:eastAsia="Times New Roman" w:hAnsi="Source Code Pro" w:cs="Courier New"/>
-          <w:b/>
-          <w:bCs/>
-          <w:color w:val="CC7832"/>
-          <w:sz w:val="20"/>
-          <w:szCs w:val="20"/>
-          <w:lang w:eastAsia="fr-FR"/>
-        </w:rPr>
-        <w:t>true</w:t>
-      </w:r>
-      <w:proofErr w:type="spellEnd"/>
-      <w:r>
-        <w:rPr>
-          <w:rFonts w:ascii="Source Code Pro" w:eastAsia="Times New Roman" w:hAnsi="Source Code Pro" w:cs="Courier New"/>
-          <w:color w:val="CC7832"/>
-          <w:sz w:val="20"/>
-          <w:szCs w:val="20"/>
-          <w:lang w:eastAsia="fr-FR"/>
-        </w:rPr>
-        <w:t>,</w:t>
-      </w:r>
-      <w:r>
-        <w:rPr>
-          <w:rFonts w:ascii="Source Code Pro" w:eastAsia="Times New Roman" w:hAnsi="Source Code Pro" w:cs="Courier New"/>
-          <w:color w:val="CC7832"/>
-          <w:sz w:val="20"/>
-          <w:szCs w:val="20"/>
-          <w:lang w:eastAsia="fr-FR"/>
-        </w:rPr>
-        <w:br/>
-        <w:t xml:space="preserve">    </w:t>
-      </w:r>
-      <w:proofErr w:type="spellStart"/>
-      <w:r>
-        <w:rPr>
-          <w:rFonts w:ascii="Source Code Pro" w:eastAsia="Times New Roman" w:hAnsi="Source Code Pro" w:cs="Courier New"/>
-          <w:color w:val="9876AA"/>
-          <w:sz w:val="20"/>
-          <w:szCs w:val="20"/>
-          <w:lang w:eastAsia="fr-FR"/>
-        </w:rPr>
-        <w:t>start</w:t>
-      </w:r>
-      <w:proofErr w:type="spellEnd"/>
-      <w:r>
-        <w:rPr>
-          <w:rFonts w:ascii="Source Code Pro" w:eastAsia="Times New Roman" w:hAnsi="Source Code Pro" w:cs="Courier New"/>
-          <w:color w:val="A9B7C6"/>
-          <w:sz w:val="20"/>
-          <w:szCs w:val="20"/>
-          <w:lang w:eastAsia="fr-FR"/>
-        </w:rPr>
-        <w:t xml:space="preserve">: </w:t>
-      </w:r>
-      <w:r>
-        <w:rPr>
-          <w:rFonts w:ascii="Source Code Pro" w:eastAsia="Times New Roman" w:hAnsi="Source Code Pro" w:cs="Courier New"/>
-          <w:color w:val="6897BB"/>
-          <w:sz w:val="20"/>
-          <w:szCs w:val="20"/>
-          <w:lang w:eastAsia="fr-FR"/>
-        </w:rPr>
-        <w:t>0</w:t>
-      </w:r>
-      <w:r>
-        <w:rPr>
-          <w:rFonts w:ascii="Source Code Pro" w:eastAsia="Times New Roman" w:hAnsi="Source Code Pro" w:cs="Courier New"/>
-          <w:color w:val="6897BB"/>
-          <w:sz w:val="20"/>
-          <w:szCs w:val="20"/>
-          <w:lang w:eastAsia="fr-FR"/>
-        </w:rPr>
-        <w:br/>
-      </w:r>
-      <w:r>
-        <w:rPr>
-          <w:rFonts w:ascii="Source Code Pro" w:eastAsia="Times New Roman" w:hAnsi="Source Code Pro" w:cs="Courier New"/>
-          <w:color w:val="A9B7C6"/>
-          <w:sz w:val="20"/>
-          <w:szCs w:val="20"/>
-          <w:lang w:eastAsia="fr-FR"/>
-        </w:rPr>
-        <w:t>})</w:t>
-      </w:r>
-      <w:r>
-        <w:rPr>
-          <w:rFonts w:ascii="Source Code Pro" w:eastAsia="Times New Roman" w:hAnsi="Source Code Pro" w:cs="Courier New"/>
-          <w:color w:val="CC7832"/>
-          <w:sz w:val="20"/>
-          <w:szCs w:val="20"/>
-          <w:lang w:eastAsia="fr-FR"/>
-        </w:rPr>
-        <w:t>;</w:t>
-      </w:r>
-      <w:r>
-        <w:rPr>
-          <w:rFonts w:ascii="Source Code Pro" w:eastAsia="Times New Roman" w:hAnsi="Source Code Pro" w:cs="Courier New"/>
-          <w:color w:val="CC7832"/>
-          <w:sz w:val="20"/>
-          <w:szCs w:val="20"/>
-          <w:lang w:eastAsia="fr-FR"/>
-        </w:rPr>
-        <w:br/>
-      </w:r>
-      <w:proofErr w:type="spellStart"/>
-      <w:r>
-        <w:rPr>
-          <w:rFonts w:ascii="Source Code Pro" w:eastAsia="Times New Roman" w:hAnsi="Source Code Pro" w:cs="Courier New"/>
-          <w:color w:val="A9B7C6"/>
-          <w:sz w:val="20"/>
-          <w:szCs w:val="20"/>
-          <w:lang w:eastAsia="fr-FR"/>
-        </w:rPr>
-        <w:t>app.</w:t>
-      </w:r>
-      <w:r>
-        <w:rPr>
-          <w:rFonts w:ascii="Source Code Pro" w:eastAsia="Times New Roman" w:hAnsi="Source Code Pro" w:cs="Courier New"/>
-          <w:color w:val="FFC66D"/>
-          <w:sz w:val="20"/>
-          <w:szCs w:val="20"/>
-          <w:lang w:eastAsia="fr-FR"/>
-        </w:rPr>
-        <w:t>use</w:t>
-      </w:r>
-      <w:proofErr w:type="spellEnd"/>
-      <w:r>
-        <w:rPr>
-          <w:rFonts w:ascii="Source Code Pro" w:eastAsia="Times New Roman" w:hAnsi="Source Code Pro" w:cs="Courier New"/>
-          <w:color w:val="A9B7C6"/>
-          <w:sz w:val="20"/>
-          <w:szCs w:val="20"/>
-          <w:lang w:eastAsia="fr-FR"/>
-        </w:rPr>
-        <w:t>(</w:t>
-      </w:r>
-      <w:proofErr w:type="spellStart"/>
-      <w:r>
-        <w:rPr>
-          <w:rFonts w:ascii="Source Code Pro" w:eastAsia="Times New Roman" w:hAnsi="Source Code Pro" w:cs="Courier New"/>
-          <w:color w:val="A9B7C6"/>
-          <w:sz w:val="20"/>
-          <w:szCs w:val="20"/>
-          <w:lang w:eastAsia="fr-FR"/>
-        </w:rPr>
-        <w:t>logger</w:t>
-      </w:r>
-      <w:proofErr w:type="spellEnd"/>
-      <w:r>
-        <w:rPr>
-          <w:rFonts w:ascii="Source Code Pro" w:eastAsia="Times New Roman" w:hAnsi="Source Code Pro" w:cs="Courier New"/>
-          <w:color w:val="A9B7C6"/>
-          <w:sz w:val="20"/>
-          <w:szCs w:val="20"/>
-          <w:lang w:eastAsia="fr-FR"/>
-        </w:rPr>
-        <w:t>(</w:t>
-      </w:r>
-      <w:r>
-        <w:rPr>
-          <w:rFonts w:ascii="Source Code Pro" w:eastAsia="Times New Roman" w:hAnsi="Source Code Pro" w:cs="Courier New"/>
-          <w:color w:val="6A8759"/>
-          <w:sz w:val="20"/>
-          <w:szCs w:val="20"/>
-          <w:lang w:eastAsia="fr-FR"/>
-        </w:rPr>
-        <w:t>'</w:t>
-      </w:r>
-      <w:proofErr w:type="spellStart"/>
-      <w:r>
-        <w:rPr>
-          <w:rFonts w:ascii="Source Code Pro" w:eastAsia="Times New Roman" w:hAnsi="Source Code Pro" w:cs="Courier New"/>
-          <w:color w:val="6A8759"/>
-          <w:sz w:val="20"/>
-          <w:szCs w:val="20"/>
-          <w:lang w:eastAsia="fr-FR"/>
-        </w:rPr>
-        <w:t>combined</w:t>
-      </w:r>
-      <w:proofErr w:type="spellEnd"/>
-      <w:r>
-        <w:rPr>
-          <w:rFonts w:ascii="Source Code Pro" w:eastAsia="Times New Roman" w:hAnsi="Source Code Pro" w:cs="Courier New"/>
-          <w:color w:val="6A8759"/>
-          <w:sz w:val="20"/>
-          <w:szCs w:val="20"/>
-          <w:lang w:eastAsia="fr-FR"/>
-        </w:rPr>
-        <w:t>'</w:t>
-      </w:r>
-      <w:r>
-        <w:rPr>
-          <w:rFonts w:ascii="Source Code Pro" w:eastAsia="Times New Roman" w:hAnsi="Source Code Pro" w:cs="Courier New"/>
-          <w:color w:val="CC7832"/>
-          <w:sz w:val="20"/>
-          <w:szCs w:val="20"/>
-          <w:lang w:eastAsia="fr-FR"/>
-        </w:rPr>
-        <w:t xml:space="preserve">, </w:t>
-      </w:r>
-      <w:r>
-        <w:rPr>
-          <w:rFonts w:ascii="Source Code Pro" w:eastAsia="Times New Roman" w:hAnsi="Source Code Pro" w:cs="Courier New"/>
-          <w:color w:val="A9B7C6"/>
-          <w:sz w:val="20"/>
-          <w:szCs w:val="20"/>
-          <w:lang w:eastAsia="fr-FR"/>
-        </w:rPr>
-        <w:t>{</w:t>
-      </w:r>
-      <w:proofErr w:type="spellStart"/>
-      <w:r>
-        <w:rPr>
-          <w:rFonts w:ascii="Source Code Pro" w:eastAsia="Times New Roman" w:hAnsi="Source Code Pro" w:cs="Courier New"/>
-          <w:color w:val="9876AA"/>
-          <w:sz w:val="20"/>
-          <w:szCs w:val="20"/>
-          <w:lang w:eastAsia="fr-FR"/>
-        </w:rPr>
-        <w:t>stream</w:t>
-      </w:r>
-      <w:proofErr w:type="spellEnd"/>
-      <w:r>
-        <w:rPr>
-          <w:rFonts w:ascii="Source Code Pro" w:eastAsia="Times New Roman" w:hAnsi="Source Code Pro" w:cs="Courier New"/>
-          <w:color w:val="A9B7C6"/>
-          <w:sz w:val="20"/>
-          <w:szCs w:val="20"/>
-          <w:lang w:eastAsia="fr-FR"/>
-        </w:rPr>
-        <w:t xml:space="preserve">: </w:t>
-      </w:r>
-      <w:proofErr w:type="spellStart"/>
-      <w:r>
-        <w:rPr>
-          <w:rFonts w:ascii="Source Code Pro" w:eastAsia="Times New Roman" w:hAnsi="Source Code Pro" w:cs="Courier New"/>
-          <w:color w:val="A9B7C6"/>
-          <w:sz w:val="20"/>
-          <w:szCs w:val="20"/>
-          <w:lang w:eastAsia="fr-FR"/>
-        </w:rPr>
-        <w:t>logStream</w:t>
-      </w:r>
-      <w:proofErr w:type="spellEnd"/>
-      <w:r>
-        <w:rPr>
-          <w:rFonts w:ascii="Source Code Pro" w:eastAsia="Times New Roman" w:hAnsi="Source Code Pro" w:cs="Courier New"/>
-          <w:color w:val="A9B7C6"/>
-          <w:sz w:val="20"/>
-          <w:szCs w:val="20"/>
-          <w:lang w:eastAsia="fr-FR"/>
-        </w:rPr>
-        <w:t>}))</w:t>
+        <w:t>: logStream}))</w:t>
       </w:r>
       <w:r>
         <w:rPr>
@@ -1299,15 +861,13 @@
     </w:p>
     <w:p/>
     <w:p>
+      <w:pPr>
+        <w:pStyle w:val="Titre1"/>
+      </w:pPr>
       <w:r>
         <w:lastRenderedPageBreak/>
-        <w:t>Middleware pour gérer les données POST : Body-</w:t>
-      </w:r>
-      <w:proofErr w:type="spellStart"/>
-      <w:r>
-        <w:t>parser</w:t>
-      </w:r>
-      <w:proofErr w:type="spellEnd"/>
+        <w:t>Middleware pour gérer les données POST : Body-parser</w:t>
+      </w:r>
     </w:p>
     <w:p>
       <w:pPr>
@@ -1320,48 +880,24 @@
           <w:rStyle w:val="Emphaseple"/>
         </w:rPr>
       </w:pPr>
-      <w:proofErr w:type="spellStart"/>
       <w:r>
         <w:rPr>
           <w:rStyle w:val="Emphaseple"/>
         </w:rPr>
-        <w:t>npm</w:t>
-      </w:r>
-      <w:proofErr w:type="spellEnd"/>
+        <w:t xml:space="preserve">npm i body-parser </w:t>
+      </w:r>
       <w:r>
         <w:rPr>
           <w:rStyle w:val="Emphaseple"/>
         </w:rPr>
-        <w:t xml:space="preserve"> i body-</w:t>
-      </w:r>
-      <w:proofErr w:type="spellStart"/>
+        <w:t>–</w:t>
+      </w:r>
       <w:r>
         <w:rPr>
           <w:rStyle w:val="Emphaseple"/>
         </w:rPr>
-        <w:t>parser</w:t>
-      </w:r>
-      <w:proofErr w:type="spellEnd"/>
-      <w:r>
-        <w:rPr>
-          <w:rStyle w:val="Emphaseple"/>
-        </w:rPr>
-        <w:t xml:space="preserve"> </w:t>
-      </w:r>
-      <w:r>
-        <w:rPr>
-          <w:rStyle w:val="Emphaseple"/>
-        </w:rPr>
-        <w:t>–</w:t>
-      </w:r>
-      <w:proofErr w:type="spellStart"/>
-      <w:r>
-        <w:rPr>
-          <w:rStyle w:val="Emphaseple"/>
-        </w:rPr>
         <w:t>save</w:t>
       </w:r>
-      <w:proofErr w:type="spellEnd"/>
     </w:p>
     <w:p>
       <w:pPr>
@@ -1416,6 +952,23 @@
           <w:color w:val="auto"/>
         </w:rPr>
       </w:pPr>
+    </w:p>
+    <w:p>
+      <w:pPr>
+        <w:rPr>
+          <w:rStyle w:val="Emphaseple"/>
+          <w:i w:val="0"/>
+          <w:color w:val="auto"/>
+        </w:rPr>
+      </w:pPr>
+      <w:r>
+        <w:rPr>
+          <w:rStyle w:val="Emphaseple"/>
+          <w:i w:val="0"/>
+          <w:color w:val="auto"/>
+        </w:rPr>
+        <w:t>Gestion des routes avec Router</w:t>
+      </w:r>
       <w:bookmarkStart w:id="0" w:name="_GoBack"/>
       <w:bookmarkEnd w:id="0"/>
     </w:p>

</xml_diff>